<commit_message>
Added test suite and configuration
</commit_message>
<xml_diff>
--- a/Documentatie/IMAGE PROCESSING PROJECT PROPOSAL.docx
+++ b/Documentatie/IMAGE PROCESSING PROJECT PROPOSAL.docx
@@ -9,7 +9,7 @@
         <w:ind w:firstLine="0"/>
       </w:pPr>
       <w:r>
-        <w:t>PROIECT PROCESARE DE IMAGINI –COMPRESIE SI DECOMPRESIE JPEG</w:t>
+        <w:t>PROIECT PROCESARE DE IMAGINI COMPRESIE JPEG</w:t>
       </w:r>
     </w:p>
     <w:p>
@@ -308,81 +308,81 @@
     <w:p>
       <w:proofErr w:type="spellStart"/>
       <w:r>
+        <w:t>Fiindca</w:t>
+      </w:r>
+      <w:proofErr w:type="spellEnd"/>
+      <w:r>
+        <w:t xml:space="preserve"> ochiul uman este mai sensibil la </w:t>
+      </w:r>
+      <w:r>
+        <w:t xml:space="preserve">intensitate </w:t>
+      </w:r>
+      <w:proofErr w:type="spellStart"/>
+      <w:r>
+        <w:t>decat</w:t>
+      </w:r>
+      <w:proofErr w:type="spellEnd"/>
+      <w:r>
+        <w:t xml:space="preserve"> culoare, </w:t>
+      </w:r>
+      <w:proofErr w:type="spellStart"/>
+      <w:r>
+        <w:t>incepem</w:t>
+      </w:r>
+      <w:proofErr w:type="spellEnd"/>
+      <w:r>
+        <w:t xml:space="preserve"> prin a converti </w:t>
+      </w:r>
+      <w:proofErr w:type="spellStart"/>
+      <w:r>
+        <w:t>spatiul</w:t>
+      </w:r>
+      <w:proofErr w:type="spellEnd"/>
+      <w:r>
+        <w:t xml:space="preserve"> de culoare al imaginii in Y(</w:t>
+      </w:r>
+      <w:proofErr w:type="spellStart"/>
+      <w:r>
+        <w:t>luminance</w:t>
+      </w:r>
+      <w:proofErr w:type="spellEnd"/>
+      <w:r>
+        <w:t xml:space="preserve">) </w:t>
+      </w:r>
+      <w:proofErr w:type="spellStart"/>
+      <w:r>
+        <w:t>Cb</w:t>
+      </w:r>
+      <w:proofErr w:type="spellEnd"/>
+      <w:r>
+        <w:t xml:space="preserve"> (</w:t>
+      </w:r>
+      <w:proofErr w:type="spellStart"/>
+      <w:r>
+        <w:t>Chrominance</w:t>
+      </w:r>
+      <w:proofErr w:type="spellEnd"/>
+      <w:r>
+        <w:t>-Blue) si Cr(</w:t>
+      </w:r>
+      <w:proofErr w:type="spellStart"/>
+      <w:r>
+        <w:t>Chrominance-Red</w:t>
+      </w:r>
+      <w:proofErr w:type="spellEnd"/>
+      <w:r>
+        <w:t>).</w:t>
+      </w:r>
+    </w:p>
+    <w:p>
+      <w:pPr>
+        <w:jc w:val="center"/>
+      </w:pPr>
+      <w:r>
+        <w:rPr>
+          <w:noProof/>
+        </w:rPr>
         <w:lastRenderedPageBreak/>
-        <w:t>Fiindca</w:t>
-      </w:r>
-      <w:proofErr w:type="spellEnd"/>
-      <w:r>
-        <w:t xml:space="preserve"> ochiul uman este mai sensibil la </w:t>
-      </w:r>
-      <w:r>
-        <w:t xml:space="preserve">intensitate </w:t>
-      </w:r>
-      <w:proofErr w:type="spellStart"/>
-      <w:r>
-        <w:t>decat</w:t>
-      </w:r>
-      <w:proofErr w:type="spellEnd"/>
-      <w:r>
-        <w:t xml:space="preserve"> culoare, </w:t>
-      </w:r>
-      <w:proofErr w:type="spellStart"/>
-      <w:r>
-        <w:t>incepem</w:t>
-      </w:r>
-      <w:proofErr w:type="spellEnd"/>
-      <w:r>
-        <w:t xml:space="preserve"> prin a converti </w:t>
-      </w:r>
-      <w:proofErr w:type="spellStart"/>
-      <w:r>
-        <w:t>spatiul</w:t>
-      </w:r>
-      <w:proofErr w:type="spellEnd"/>
-      <w:r>
-        <w:t xml:space="preserve"> de culoare al imaginii in Y(</w:t>
-      </w:r>
-      <w:proofErr w:type="spellStart"/>
-      <w:r>
-        <w:t>luminance</w:t>
-      </w:r>
-      <w:proofErr w:type="spellEnd"/>
-      <w:r>
-        <w:t xml:space="preserve">) </w:t>
-      </w:r>
-      <w:proofErr w:type="spellStart"/>
-      <w:r>
-        <w:t>Cb</w:t>
-      </w:r>
-      <w:proofErr w:type="spellEnd"/>
-      <w:r>
-        <w:t xml:space="preserve"> (</w:t>
-      </w:r>
-      <w:proofErr w:type="spellStart"/>
-      <w:r>
-        <w:t>Chrominance</w:t>
-      </w:r>
-      <w:proofErr w:type="spellEnd"/>
-      <w:r>
-        <w:t>-Blue) si Cr(</w:t>
-      </w:r>
-      <w:proofErr w:type="spellStart"/>
-      <w:r>
-        <w:t>Chrominance-Red</w:t>
-      </w:r>
-      <w:proofErr w:type="spellEnd"/>
-      <w:r>
-        <w:t>).</w:t>
-      </w:r>
-    </w:p>
-    <w:p>
-      <w:pPr>
-        <w:jc w:val="center"/>
-      </w:pPr>
-      <w:r>
-        <w:rPr>
-          <w:noProof/>
-        </w:rPr>
         <w:drawing>
           <wp:inline distT="0" distB="0" distL="0" distR="0" wp14:anchorId="6A66B154" wp14:editId="059D94D4">
             <wp:extent cx="2257425" cy="2257425"/>
@@ -878,13 +878,7 @@
         <w:t xml:space="preserve"> si Cr</w:t>
       </w:r>
       <w:r>
-        <w:t>, ,</w:t>
-      </w:r>
-      <w:r>
-        <w:t>astfel</w:t>
-      </w:r>
-      <w:r>
-        <w:t xml:space="preserve"> se reduce </w:t>
+        <w:t xml:space="preserve">,  se reduce </w:t>
       </w:r>
       <w:r>
         <w:t>mărimea</w:t>
@@ -1027,7 +1021,6 @@
         </w:numPr>
       </w:pPr>
       <w:r>
-        <w:lastRenderedPageBreak/>
         <w:t xml:space="preserve">Interpolare </w:t>
       </w:r>
       <w:proofErr w:type="spellStart"/>
@@ -1092,6 +1085,7 @@
     </w:p>
     <w:p>
       <w:r>
+        <w:lastRenderedPageBreak/>
         <w:t xml:space="preserve">Imaginea este </w:t>
       </w:r>
       <w:r>
@@ -1234,50 +1228,233 @@
     </w:p>
     <w:p>
       <w:r>
+        <w:t xml:space="preserve">Aceste blocuri 8x8 pot fi reprezentate ca o </w:t>
+      </w:r>
+      <w:proofErr w:type="spellStart"/>
+      <w:r>
+        <w:t>multime</w:t>
+      </w:r>
+      <w:proofErr w:type="spellEnd"/>
+      <w:r>
+        <w:t xml:space="preserve"> de frecvente ale </w:t>
+      </w:r>
+      <w:proofErr w:type="spellStart"/>
+      <w:r>
+        <w:t>functiei</w:t>
+      </w:r>
+      <w:proofErr w:type="spellEnd"/>
+      <w:r>
+        <w:t xml:space="preserve"> cosinus, unde un maxim </w:t>
+      </w:r>
+      <w:proofErr w:type="spellStart"/>
+      <w:r>
+        <w:t>reprezinta</w:t>
+      </w:r>
+      <w:proofErr w:type="spellEnd"/>
+      <w:r>
+        <w:t xml:space="preserve"> </w:t>
+      </w:r>
+      <w:r>
+        <w:t xml:space="preserve">o intensitate mare, iar un minim </w:t>
+      </w:r>
+      <w:proofErr w:type="spellStart"/>
+      <w:r>
+        <w:t>reprezinta</w:t>
+      </w:r>
+      <w:proofErr w:type="spellEnd"/>
+      <w:r>
+        <w:t xml:space="preserve"> o intensitate mica. Frecventele sunt </w:t>
+      </w:r>
+      <w:proofErr w:type="spellStart"/>
+      <w:r>
+        <w:t>distribuiute</w:t>
+      </w:r>
+      <w:proofErr w:type="spellEnd"/>
+      <w:r>
+        <w:t xml:space="preserve"> pe x si pe y, si prin </w:t>
+      </w:r>
+      <w:proofErr w:type="spellStart"/>
+      <w:r>
+        <w:t>combinatia</w:t>
+      </w:r>
+      <w:proofErr w:type="spellEnd"/>
+      <w:r>
+        <w:t xml:space="preserve"> acestora putem </w:t>
+      </w:r>
+      <w:proofErr w:type="spellStart"/>
+      <w:r>
+        <w:t>obitne</w:t>
+      </w:r>
+      <w:proofErr w:type="spellEnd"/>
+      <w:r>
+        <w:t xml:space="preserve"> orice </w:t>
+      </w:r>
+      <w:r>
+        <w:t xml:space="preserve">imagine, daca </w:t>
+      </w:r>
+      <w:proofErr w:type="spellStart"/>
+      <w:r>
+        <w:t>atasam</w:t>
+      </w:r>
+      <w:proofErr w:type="spellEnd"/>
+      <w:r>
+        <w:t xml:space="preserve"> o pondere </w:t>
+      </w:r>
+      <w:proofErr w:type="spellStart"/>
+      <w:r>
+        <w:t>fiecarei</w:t>
+      </w:r>
+      <w:proofErr w:type="spellEnd"/>
+      <w:r>
+        <w:t xml:space="preserve"> componente</w:t>
+      </w:r>
+      <w:r>
+        <w:t xml:space="preserve"> si le adunam </w:t>
+      </w:r>
+      <w:proofErr w:type="spellStart"/>
+      <w:r>
+        <w:t>impreuna</w:t>
+      </w:r>
+      <w:proofErr w:type="spellEnd"/>
+      <w:r>
+        <w:t>.</w:t>
+      </w:r>
+    </w:p>
+    <w:p>
+      <w:pPr>
+        <w:jc w:val="center"/>
+      </w:pPr>
+      <w:r>
+        <w:rPr>
+          <w:noProof/>
+        </w:rPr>
+        <w:drawing>
+          <wp:inline distT="0" distB="0" distL="0" distR="0" wp14:anchorId="5BB5E2F5" wp14:editId="3A3923E2">
+            <wp:extent cx="3710424" cy="3695700"/>
+            <wp:effectExtent l="0" t="0" r="4445" b="0"/>
+            <wp:docPr id="388553107" name="Picture 1" descr="DCT Base Images"/>
+            <wp:cNvGraphicFramePr>
+              <a:graphicFrameLocks xmlns:a="http://schemas.openxmlformats.org/drawingml/2006/main" noChangeAspect="1"/>
+            </wp:cNvGraphicFramePr>
+            <a:graphic xmlns:a="http://schemas.openxmlformats.org/drawingml/2006/main">
+              <a:graphicData uri="http://schemas.openxmlformats.org/drawingml/2006/picture">
+                <pic:pic xmlns:pic="http://schemas.openxmlformats.org/drawingml/2006/picture">
+                  <pic:nvPicPr>
+                    <pic:cNvPr id="0" name="Picture 1" descr="DCT Base Images"/>
+                    <pic:cNvPicPr>
+                      <a:picLocks noChangeAspect="1" noChangeArrowheads="1"/>
+                    </pic:cNvPicPr>
+                  </pic:nvPicPr>
+                  <pic:blipFill>
+                    <a:blip r:embed="rId8">
+                      <a:extLst>
+                        <a:ext uri="{28A0092B-C50C-407E-A947-70E740481C1C}">
+                          <a14:useLocalDpi xmlns:a14="http://schemas.microsoft.com/office/drawing/2010/main" val="0"/>
+                        </a:ext>
+                      </a:extLst>
+                    </a:blip>
+                    <a:srcRect/>
+                    <a:stretch>
+                      <a:fillRect/>
+                    </a:stretch>
+                  </pic:blipFill>
+                  <pic:spPr bwMode="auto">
+                    <a:xfrm>
+                      <a:off x="0" y="0"/>
+                      <a:ext cx="3716372" cy="3701625"/>
+                    </a:xfrm>
+                    <a:prstGeom prst="rect">
+                      <a:avLst/>
+                    </a:prstGeom>
+                    <a:noFill/>
+                    <a:ln>
+                      <a:noFill/>
+                    </a:ln>
+                  </pic:spPr>
+                </pic:pic>
+              </a:graphicData>
+            </a:graphic>
+          </wp:inline>
+        </w:drawing>
+      </w:r>
+    </w:p>
+    <w:p>
+      <w:pPr>
+        <w:spacing w:after="0" w:line="240" w:lineRule="auto"/>
+        <w:ind w:firstLine="0"/>
+        <w:jc w:val="center"/>
+        <w:rPr>
+          <w:sz w:val="16"/>
+          <w:szCs w:val="14"/>
+        </w:rPr>
+      </w:pPr>
+      <w:r>
+        <w:rPr>
+          <w:sz w:val="16"/>
+          <w:szCs w:val="14"/>
+        </w:rPr>
+        <w:t>Tabelul de frecvente</w:t>
+      </w:r>
+      <w:r>
+        <w:rPr>
+          <w:sz w:val="16"/>
+          <w:szCs w:val="14"/>
+        </w:rPr>
+        <w:t xml:space="preserve"> al transformatei, cu toate </w:t>
+      </w:r>
+      <w:proofErr w:type="spellStart"/>
+      <w:r>
+        <w:rPr>
+          <w:sz w:val="16"/>
+          <w:szCs w:val="14"/>
+        </w:rPr>
+        <w:t>combinatiile</w:t>
+      </w:r>
+      <w:proofErr w:type="spellEnd"/>
+      <w:r>
+        <w:rPr>
+          <w:sz w:val="16"/>
+          <w:szCs w:val="14"/>
+        </w:rPr>
+        <w:t xml:space="preserve"> de frecvente pe x si pe y</w:t>
+      </w:r>
+    </w:p>
+    <w:p>
+      <w:pPr>
+        <w:spacing w:after="0" w:line="240" w:lineRule="auto"/>
+        <w:ind w:firstLine="0"/>
+        <w:jc w:val="center"/>
+        <w:rPr>
+          <w:sz w:val="16"/>
+          <w:szCs w:val="14"/>
+        </w:rPr>
+      </w:pPr>
+      <w:r>
+        <w:rPr>
+          <w:sz w:val="16"/>
+          <w:szCs w:val="14"/>
+        </w:rPr>
+        <w:t xml:space="preserve">Sursa: </w:t>
+      </w:r>
+      <w:r>
+        <w:rPr>
+          <w:sz w:val="16"/>
+          <w:szCs w:val="14"/>
+        </w:rPr>
+        <w:t>https://www.baeldung.com/cs/jpeg-compression</w:t>
+      </w:r>
+    </w:p>
+    <w:p>
+      <w:pPr>
+        <w:jc w:val="center"/>
+      </w:pPr>
+    </w:p>
+    <w:p>
+      <w:r>
         <w:t>Fiecare bloc 8x8 trece printr-o transformare discreta, ce transforma</w:t>
       </w:r>
       <w:r>
         <w:t xml:space="preserve"> valorile pixelilor in componente de frecventa. </w:t>
-      </w:r>
-      <w:proofErr w:type="spellStart"/>
-      <w:r>
-        <w:t>Fiindca</w:t>
-      </w:r>
-      <w:proofErr w:type="spellEnd"/>
-      <w:r>
-        <w:t xml:space="preserve"> ochiul uman este mai sensibil la frecvente mici, compresia </w:t>
-      </w:r>
-      <w:proofErr w:type="spellStart"/>
-      <w:r>
-        <w:t>jpeg</w:t>
-      </w:r>
-      <w:proofErr w:type="spellEnd"/>
-      <w:r>
-        <w:t xml:space="preserve"> se </w:t>
-      </w:r>
-      <w:proofErr w:type="spellStart"/>
-      <w:r>
-        <w:t>concentreaza</w:t>
-      </w:r>
-      <w:proofErr w:type="spellEnd"/>
-      <w:r>
-        <w:t xml:space="preserve"> pe </w:t>
-      </w:r>
-      <w:proofErr w:type="spellStart"/>
-      <w:r>
-        <w:t>pastrarea</w:t>
-      </w:r>
-      <w:proofErr w:type="spellEnd"/>
-      <w:r>
-        <w:t xml:space="preserve"> acestora in detrimentul celor mai </w:t>
-      </w:r>
-      <w:proofErr w:type="spellStart"/>
-      <w:r>
-        <w:t>inalte</w:t>
-      </w:r>
-      <w:proofErr w:type="spellEnd"/>
-      <w:r>
-        <w:t>.</w:t>
       </w:r>
     </w:p>
     <w:p>
@@ -1305,6 +1482,7 @@
             <w:rPr>
               <w:rFonts w:ascii="Cambria Math" w:hAnsi="Cambria Math"/>
             </w:rPr>
+            <w:lastRenderedPageBreak/>
             <m:t>F</m:t>
           </m:r>
           <m:d>
@@ -1740,6 +1918,9 @@
     <w:p>
       <w:pPr>
         <w:spacing w:after="0" w:line="240" w:lineRule="auto"/>
+        <w:rPr>
+          <w:rFonts w:eastAsiaTheme="minorEastAsia"/>
+        </w:rPr>
       </w:pPr>
       <w:r>
         <w:rPr>
@@ -1819,6 +2000,109 @@
         </w:rPr>
         <w:t xml:space="preserve"> 0, altfel 1</w:t>
       </w:r>
+    </w:p>
+    <w:p>
+      <w:pPr>
+        <w:spacing w:line="240" w:lineRule="auto"/>
+        <w:rPr>
+          <w:rFonts w:eastAsiaTheme="minorEastAsia"/>
+        </w:rPr>
+      </w:pPr>
+      <w:proofErr w:type="spellStart"/>
+      <w:r>
+        <w:rPr>
+          <w:rFonts w:eastAsiaTheme="minorEastAsia"/>
+        </w:rPr>
+        <w:t>Dupa</w:t>
+      </w:r>
+      <w:proofErr w:type="spellEnd"/>
+      <w:r>
+        <w:rPr>
+          <w:rFonts w:eastAsiaTheme="minorEastAsia"/>
+        </w:rPr>
+        <w:t xml:space="preserve"> transformare, </w:t>
+      </w:r>
+      <w:proofErr w:type="spellStart"/>
+      <w:r>
+        <w:rPr>
+          <w:rFonts w:eastAsiaTheme="minorEastAsia"/>
+        </w:rPr>
+        <w:t>obtinem</w:t>
+      </w:r>
+      <w:proofErr w:type="spellEnd"/>
+      <w:r>
+        <w:rPr>
+          <w:rFonts w:eastAsiaTheme="minorEastAsia"/>
+        </w:rPr>
+        <w:t xml:space="preserve"> o matrice de ponderi, care, aplicate pe tabelul de </w:t>
+      </w:r>
+      <w:proofErr w:type="spellStart"/>
+      <w:r>
+        <w:rPr>
+          <w:rFonts w:eastAsiaTheme="minorEastAsia"/>
+        </w:rPr>
+        <w:t>transformari</w:t>
+      </w:r>
+      <w:proofErr w:type="spellEnd"/>
+      <w:r>
+        <w:rPr>
+          <w:rFonts w:eastAsiaTheme="minorEastAsia"/>
+        </w:rPr>
+        <w:t xml:space="preserve"> de mai sus si </w:t>
+      </w:r>
+      <w:proofErr w:type="spellStart"/>
+      <w:r>
+        <w:rPr>
+          <w:rFonts w:eastAsiaTheme="minorEastAsia"/>
+        </w:rPr>
+        <w:t>insumate</w:t>
+      </w:r>
+      <w:proofErr w:type="spellEnd"/>
+      <w:r>
+        <w:rPr>
+          <w:rFonts w:eastAsiaTheme="minorEastAsia"/>
+        </w:rPr>
+        <w:t>, rezulta in imaginea originala, ca suma ponderata de frecvente</w:t>
+      </w:r>
+      <w:r>
+        <w:rPr>
+          <w:rFonts w:eastAsiaTheme="minorEastAsia"/>
+        </w:rPr>
+        <w:t>.</w:t>
+      </w:r>
+    </w:p>
+    <w:p>
+      <w:pPr>
+        <w:spacing w:line="240" w:lineRule="auto"/>
+        <w:rPr>
+          <w:rFonts w:eastAsiaTheme="minorEastAsia"/>
+        </w:rPr>
+      </w:pPr>
+      <w:r>
+        <w:rPr>
+          <w:rFonts w:eastAsiaTheme="minorEastAsia"/>
+        </w:rPr>
+        <w:t xml:space="preserve">La acest pas, nu se pierd </w:t>
+      </w:r>
+      <w:proofErr w:type="spellStart"/>
+      <w:r>
+        <w:rPr>
+          <w:rFonts w:eastAsiaTheme="minorEastAsia"/>
+        </w:rPr>
+        <w:t>informatii</w:t>
+      </w:r>
+      <w:proofErr w:type="spellEnd"/>
+      <w:r>
+        <w:rPr>
+          <w:rFonts w:eastAsiaTheme="minorEastAsia"/>
+        </w:rPr>
+        <w:t>, iar imaginile transformate pot fi reconstruite aproape identic daca aplicam transformata inversa.</w:t>
+      </w:r>
+    </w:p>
+    <w:p>
+      <w:pPr>
+        <w:spacing w:line="240" w:lineRule="auto"/>
+      </w:pPr>
     </w:p>
     <w:p>
       <w:pPr>
@@ -2052,7 +2336,2122 @@
         <w:t xml:space="preserve"> de cuantizare.</w:t>
       </w:r>
     </w:p>
-    <w:p/>
+    <w:p>
+      <w:pPr>
+        <w:rPr>
+          <w:rFonts w:eastAsiaTheme="minorEastAsia"/>
+        </w:rPr>
+      </w:pPr>
+      <w:r>
+        <w:rPr>
+          <w:rFonts w:eastAsiaTheme="minorEastAsia"/>
+        </w:rPr>
+        <w:t xml:space="preserve">Tabelele standard de cuantizare pentru compresia </w:t>
+      </w:r>
+      <w:proofErr w:type="spellStart"/>
+      <w:r>
+        <w:rPr>
+          <w:rFonts w:eastAsiaTheme="minorEastAsia"/>
+        </w:rPr>
+        <w:t>jpeg</w:t>
+      </w:r>
+      <w:proofErr w:type="spellEnd"/>
+      <w:r>
+        <w:rPr>
+          <w:rFonts w:eastAsiaTheme="minorEastAsia"/>
+        </w:rPr>
+        <w:t xml:space="preserve"> sunt </w:t>
+      </w:r>
+      <w:proofErr w:type="spellStart"/>
+      <w:r>
+        <w:rPr>
+          <w:rFonts w:eastAsiaTheme="minorEastAsia"/>
+        </w:rPr>
+        <w:t>urmatoarele</w:t>
+      </w:r>
+      <w:proofErr w:type="spellEnd"/>
+      <w:r>
+        <w:rPr>
+          <w:rFonts w:eastAsiaTheme="minorEastAsia"/>
+        </w:rPr>
+        <w:t>:</w:t>
+      </w:r>
+    </w:p>
+    <w:p>
+      <w:pPr>
+        <w:rPr>
+          <w:rFonts w:eastAsiaTheme="minorEastAsia"/>
+        </w:rPr>
+      </w:pPr>
+      <w:bookmarkStart w:id="0" w:name="_Hlk193022707"/>
+      <w:r>
+        <w:rPr>
+          <w:rFonts w:eastAsiaTheme="minorEastAsia"/>
+        </w:rPr>
+        <w:t>Pentru canalul Y:</w:t>
+      </w:r>
+    </w:p>
+    <w:tbl>
+      <w:tblPr>
+        <w:tblStyle w:val="TableGrid"/>
+        <w:tblW w:w="0" w:type="auto"/>
+        <w:jc w:val="center"/>
+        <w:tblLook w:val="04A0" w:firstRow="1" w:lastRow="0" w:firstColumn="1" w:lastColumn="0" w:noHBand="0" w:noVBand="1"/>
+      </w:tblPr>
+      <w:tblGrid>
+        <w:gridCol w:w="567"/>
+        <w:gridCol w:w="567"/>
+        <w:gridCol w:w="567"/>
+        <w:gridCol w:w="567"/>
+        <w:gridCol w:w="567"/>
+        <w:gridCol w:w="567"/>
+        <w:gridCol w:w="567"/>
+        <w:gridCol w:w="567"/>
+      </w:tblGrid>
+      <w:tr>
+        <w:trPr>
+          <w:cantSplit/>
+          <w:trHeight w:val="567"/>
+          <w:jc w:val="center"/>
+        </w:trPr>
+        <w:tc>
+          <w:tcPr>
+            <w:tcW w:w="567" w:type="dxa"/>
+          </w:tcPr>
+          <w:p>
+            <w:pPr>
+              <w:ind w:firstLine="0"/>
+            </w:pPr>
+            <w:bookmarkStart w:id="1" w:name="_Hlk193023131"/>
+            <w:bookmarkEnd w:id="0"/>
+            <w:r>
+              <w:t>6</w:t>
+            </w:r>
+          </w:p>
+        </w:tc>
+        <w:tc>
+          <w:tcPr>
+            <w:tcW w:w="567" w:type="dxa"/>
+          </w:tcPr>
+          <w:p>
+            <w:pPr>
+              <w:ind w:firstLine="0"/>
+            </w:pPr>
+            <w:r>
+              <w:t>4</w:t>
+            </w:r>
+          </w:p>
+        </w:tc>
+        <w:tc>
+          <w:tcPr>
+            <w:tcW w:w="567" w:type="dxa"/>
+          </w:tcPr>
+          <w:p>
+            <w:pPr>
+              <w:ind w:firstLine="0"/>
+            </w:pPr>
+            <w:r>
+              <w:t>4</w:t>
+            </w:r>
+          </w:p>
+        </w:tc>
+        <w:tc>
+          <w:tcPr>
+            <w:tcW w:w="567" w:type="dxa"/>
+          </w:tcPr>
+          <w:p>
+            <w:pPr>
+              <w:ind w:firstLine="0"/>
+            </w:pPr>
+            <w:r>
+              <w:t>6</w:t>
+            </w:r>
+          </w:p>
+        </w:tc>
+        <w:tc>
+          <w:tcPr>
+            <w:tcW w:w="567" w:type="dxa"/>
+          </w:tcPr>
+          <w:p>
+            <w:pPr>
+              <w:ind w:firstLine="0"/>
+            </w:pPr>
+            <w:r>
+              <w:t>10</w:t>
+            </w:r>
+          </w:p>
+        </w:tc>
+        <w:tc>
+          <w:tcPr>
+            <w:tcW w:w="567" w:type="dxa"/>
+          </w:tcPr>
+          <w:p>
+            <w:pPr>
+              <w:ind w:firstLine="0"/>
+            </w:pPr>
+            <w:r>
+              <w:t>16</w:t>
+            </w:r>
+          </w:p>
+        </w:tc>
+        <w:tc>
+          <w:tcPr>
+            <w:tcW w:w="567" w:type="dxa"/>
+          </w:tcPr>
+          <w:p>
+            <w:pPr>
+              <w:ind w:firstLine="0"/>
+            </w:pPr>
+            <w:r>
+              <w:t>20</w:t>
+            </w:r>
+          </w:p>
+        </w:tc>
+        <w:tc>
+          <w:tcPr>
+            <w:tcW w:w="567" w:type="dxa"/>
+          </w:tcPr>
+          <w:p>
+            <w:pPr>
+              <w:ind w:firstLine="0"/>
+            </w:pPr>
+            <w:r>
+              <w:t>24</w:t>
+            </w:r>
+          </w:p>
+        </w:tc>
+      </w:tr>
+      <w:tr>
+        <w:trPr>
+          <w:cantSplit/>
+          <w:trHeight w:val="567"/>
+          <w:jc w:val="center"/>
+        </w:trPr>
+        <w:tc>
+          <w:tcPr>
+            <w:tcW w:w="567" w:type="dxa"/>
+          </w:tcPr>
+          <w:p>
+            <w:pPr>
+              <w:ind w:firstLine="0"/>
+            </w:pPr>
+            <w:r>
+              <w:t>5</w:t>
+            </w:r>
+          </w:p>
+        </w:tc>
+        <w:tc>
+          <w:tcPr>
+            <w:tcW w:w="567" w:type="dxa"/>
+          </w:tcPr>
+          <w:p>
+            <w:pPr>
+              <w:ind w:firstLine="0"/>
+            </w:pPr>
+            <w:r>
+              <w:t>5</w:t>
+            </w:r>
+          </w:p>
+        </w:tc>
+        <w:tc>
+          <w:tcPr>
+            <w:tcW w:w="567" w:type="dxa"/>
+          </w:tcPr>
+          <w:p>
+            <w:pPr>
+              <w:ind w:firstLine="0"/>
+            </w:pPr>
+            <w:r>
+              <w:t>6</w:t>
+            </w:r>
+          </w:p>
+        </w:tc>
+        <w:tc>
+          <w:tcPr>
+            <w:tcW w:w="567" w:type="dxa"/>
+          </w:tcPr>
+          <w:p>
+            <w:pPr>
+              <w:ind w:firstLine="0"/>
+            </w:pPr>
+            <w:r>
+              <w:t>8</w:t>
+            </w:r>
+          </w:p>
+        </w:tc>
+        <w:tc>
+          <w:tcPr>
+            <w:tcW w:w="567" w:type="dxa"/>
+          </w:tcPr>
+          <w:p>
+            <w:pPr>
+              <w:ind w:firstLine="0"/>
+            </w:pPr>
+            <w:r>
+              <w:t>10</w:t>
+            </w:r>
+          </w:p>
+        </w:tc>
+        <w:tc>
+          <w:tcPr>
+            <w:tcW w:w="567" w:type="dxa"/>
+          </w:tcPr>
+          <w:p>
+            <w:pPr>
+              <w:ind w:firstLine="0"/>
+            </w:pPr>
+            <w:r>
+              <w:t>23</w:t>
+            </w:r>
+          </w:p>
+        </w:tc>
+        <w:tc>
+          <w:tcPr>
+            <w:tcW w:w="567" w:type="dxa"/>
+          </w:tcPr>
+          <w:p>
+            <w:pPr>
+              <w:ind w:firstLine="0"/>
+            </w:pPr>
+            <w:r>
+              <w:t>24</w:t>
+            </w:r>
+          </w:p>
+        </w:tc>
+        <w:tc>
+          <w:tcPr>
+            <w:tcW w:w="567" w:type="dxa"/>
+          </w:tcPr>
+          <w:p>
+            <w:pPr>
+              <w:ind w:firstLine="0"/>
+            </w:pPr>
+            <w:r>
+              <w:t>22</w:t>
+            </w:r>
+          </w:p>
+        </w:tc>
+      </w:tr>
+      <w:tr>
+        <w:trPr>
+          <w:cantSplit/>
+          <w:trHeight w:val="567"/>
+          <w:jc w:val="center"/>
+        </w:trPr>
+        <w:tc>
+          <w:tcPr>
+            <w:tcW w:w="567" w:type="dxa"/>
+          </w:tcPr>
+          <w:p>
+            <w:pPr>
+              <w:ind w:firstLine="0"/>
+            </w:pPr>
+            <w:r>
+              <w:t>6</w:t>
+            </w:r>
+          </w:p>
+        </w:tc>
+        <w:tc>
+          <w:tcPr>
+            <w:tcW w:w="567" w:type="dxa"/>
+          </w:tcPr>
+          <w:p>
+            <w:pPr>
+              <w:ind w:firstLine="0"/>
+            </w:pPr>
+            <w:r>
+              <w:t>5</w:t>
+            </w:r>
+          </w:p>
+        </w:tc>
+        <w:tc>
+          <w:tcPr>
+            <w:tcW w:w="567" w:type="dxa"/>
+          </w:tcPr>
+          <w:p>
+            <w:pPr>
+              <w:ind w:firstLine="0"/>
+            </w:pPr>
+            <w:r>
+              <w:t>6</w:t>
+            </w:r>
+          </w:p>
+        </w:tc>
+        <w:tc>
+          <w:tcPr>
+            <w:tcW w:w="567" w:type="dxa"/>
+          </w:tcPr>
+          <w:p>
+            <w:pPr>
+              <w:ind w:firstLine="0"/>
+            </w:pPr>
+            <w:r>
+              <w:t>10</w:t>
+            </w:r>
+          </w:p>
+        </w:tc>
+        <w:tc>
+          <w:tcPr>
+            <w:tcW w:w="567" w:type="dxa"/>
+          </w:tcPr>
+          <w:p>
+            <w:pPr>
+              <w:ind w:firstLine="0"/>
+            </w:pPr>
+            <w:r>
+              <w:t>16</w:t>
+            </w:r>
+          </w:p>
+        </w:tc>
+        <w:tc>
+          <w:tcPr>
+            <w:tcW w:w="567" w:type="dxa"/>
+          </w:tcPr>
+          <w:p>
+            <w:pPr>
+              <w:ind w:firstLine="0"/>
+            </w:pPr>
+            <w:r>
+              <w:t>23</w:t>
+            </w:r>
+          </w:p>
+        </w:tc>
+        <w:tc>
+          <w:tcPr>
+            <w:tcW w:w="567" w:type="dxa"/>
+          </w:tcPr>
+          <w:p>
+            <w:pPr>
+              <w:ind w:firstLine="0"/>
+            </w:pPr>
+            <w:r>
+              <w:t>28</w:t>
+            </w:r>
+          </w:p>
+        </w:tc>
+        <w:tc>
+          <w:tcPr>
+            <w:tcW w:w="567" w:type="dxa"/>
+          </w:tcPr>
+          <w:p>
+            <w:pPr>
+              <w:ind w:firstLine="0"/>
+            </w:pPr>
+            <w:r>
+              <w:t>22</w:t>
+            </w:r>
+          </w:p>
+        </w:tc>
+      </w:tr>
+      <w:tr>
+        <w:trPr>
+          <w:cantSplit/>
+          <w:trHeight w:val="567"/>
+          <w:jc w:val="center"/>
+        </w:trPr>
+        <w:tc>
+          <w:tcPr>
+            <w:tcW w:w="567" w:type="dxa"/>
+          </w:tcPr>
+          <w:p>
+            <w:pPr>
+              <w:ind w:firstLine="0"/>
+            </w:pPr>
+            <w:r>
+              <w:t>6</w:t>
+            </w:r>
+          </w:p>
+        </w:tc>
+        <w:tc>
+          <w:tcPr>
+            <w:tcW w:w="567" w:type="dxa"/>
+          </w:tcPr>
+          <w:p>
+            <w:pPr>
+              <w:ind w:firstLine="0"/>
+            </w:pPr>
+            <w:r>
+              <w:t>7</w:t>
+            </w:r>
+          </w:p>
+        </w:tc>
+        <w:tc>
+          <w:tcPr>
+            <w:tcW w:w="567" w:type="dxa"/>
+          </w:tcPr>
+          <w:p>
+            <w:pPr>
+              <w:ind w:firstLine="0"/>
+            </w:pPr>
+            <w:r>
+              <w:t>9</w:t>
+            </w:r>
+          </w:p>
+        </w:tc>
+        <w:tc>
+          <w:tcPr>
+            <w:tcW w:w="567" w:type="dxa"/>
+          </w:tcPr>
+          <w:p>
+            <w:pPr>
+              <w:ind w:firstLine="0"/>
+            </w:pPr>
+            <w:r>
+              <w:t>12</w:t>
+            </w:r>
+          </w:p>
+        </w:tc>
+        <w:tc>
+          <w:tcPr>
+            <w:tcW w:w="567" w:type="dxa"/>
+          </w:tcPr>
+          <w:p>
+            <w:pPr>
+              <w:ind w:firstLine="0"/>
+            </w:pPr>
+            <w:r>
+              <w:t>20</w:t>
+            </w:r>
+          </w:p>
+        </w:tc>
+        <w:tc>
+          <w:tcPr>
+            <w:tcW w:w="567" w:type="dxa"/>
+          </w:tcPr>
+          <w:p>
+            <w:pPr>
+              <w:ind w:firstLine="0"/>
+            </w:pPr>
+            <w:r>
+              <w:t>35</w:t>
+            </w:r>
+          </w:p>
+        </w:tc>
+        <w:tc>
+          <w:tcPr>
+            <w:tcW w:w="567" w:type="dxa"/>
+          </w:tcPr>
+          <w:p>
+            <w:pPr>
+              <w:ind w:firstLine="0"/>
+            </w:pPr>
+            <w:r>
+              <w:t>32</w:t>
+            </w:r>
+          </w:p>
+        </w:tc>
+        <w:tc>
+          <w:tcPr>
+            <w:tcW w:w="567" w:type="dxa"/>
+          </w:tcPr>
+          <w:p>
+            <w:pPr>
+              <w:ind w:firstLine="0"/>
+            </w:pPr>
+            <w:r>
+              <w:t>25</w:t>
+            </w:r>
+          </w:p>
+        </w:tc>
+      </w:tr>
+      <w:tr>
+        <w:trPr>
+          <w:cantSplit/>
+          <w:trHeight w:val="567"/>
+          <w:jc w:val="center"/>
+        </w:trPr>
+        <w:tc>
+          <w:tcPr>
+            <w:tcW w:w="567" w:type="dxa"/>
+          </w:tcPr>
+          <w:p>
+            <w:pPr>
+              <w:ind w:firstLine="0"/>
+            </w:pPr>
+            <w:r>
+              <w:t>7</w:t>
+            </w:r>
+          </w:p>
+        </w:tc>
+        <w:tc>
+          <w:tcPr>
+            <w:tcW w:w="567" w:type="dxa"/>
+          </w:tcPr>
+          <w:p>
+            <w:pPr>
+              <w:ind w:firstLine="0"/>
+            </w:pPr>
+            <w:r>
+              <w:t>9</w:t>
+            </w:r>
+          </w:p>
+        </w:tc>
+        <w:tc>
+          <w:tcPr>
+            <w:tcW w:w="567" w:type="dxa"/>
+          </w:tcPr>
+          <w:p>
+            <w:pPr>
+              <w:ind w:firstLine="0"/>
+            </w:pPr>
+            <w:r>
+              <w:t>15</w:t>
+            </w:r>
+          </w:p>
+        </w:tc>
+        <w:tc>
+          <w:tcPr>
+            <w:tcW w:w="567" w:type="dxa"/>
+          </w:tcPr>
+          <w:p>
+            <w:pPr>
+              <w:ind w:firstLine="0"/>
+            </w:pPr>
+            <w:r>
+              <w:t>22</w:t>
+            </w:r>
+          </w:p>
+        </w:tc>
+        <w:tc>
+          <w:tcPr>
+            <w:tcW w:w="567" w:type="dxa"/>
+          </w:tcPr>
+          <w:p>
+            <w:pPr>
+              <w:ind w:firstLine="0"/>
+            </w:pPr>
+            <w:r>
+              <w:t>27</w:t>
+            </w:r>
+          </w:p>
+        </w:tc>
+        <w:tc>
+          <w:tcPr>
+            <w:tcW w:w="567" w:type="dxa"/>
+          </w:tcPr>
+          <w:p>
+            <w:pPr>
+              <w:ind w:firstLine="0"/>
+            </w:pPr>
+            <w:r>
+              <w:t>44</w:t>
+            </w:r>
+          </w:p>
+        </w:tc>
+        <w:tc>
+          <w:tcPr>
+            <w:tcW w:w="567" w:type="dxa"/>
+          </w:tcPr>
+          <w:p>
+            <w:pPr>
+              <w:ind w:firstLine="0"/>
+            </w:pPr>
+            <w:r>
+              <w:t>41</w:t>
+            </w:r>
+          </w:p>
+        </w:tc>
+        <w:tc>
+          <w:tcPr>
+            <w:tcW w:w="567" w:type="dxa"/>
+          </w:tcPr>
+          <w:p>
+            <w:pPr>
+              <w:ind w:firstLine="0"/>
+            </w:pPr>
+            <w:r>
+              <w:t>31</w:t>
+            </w:r>
+          </w:p>
+        </w:tc>
+      </w:tr>
+      <w:tr>
+        <w:trPr>
+          <w:cantSplit/>
+          <w:trHeight w:val="567"/>
+          <w:jc w:val="center"/>
+        </w:trPr>
+        <w:tc>
+          <w:tcPr>
+            <w:tcW w:w="567" w:type="dxa"/>
+          </w:tcPr>
+          <w:p>
+            <w:pPr>
+              <w:ind w:firstLine="0"/>
+            </w:pPr>
+            <w:r>
+              <w:lastRenderedPageBreak/>
+              <w:t>10</w:t>
+            </w:r>
+          </w:p>
+        </w:tc>
+        <w:tc>
+          <w:tcPr>
+            <w:tcW w:w="567" w:type="dxa"/>
+          </w:tcPr>
+          <w:p>
+            <w:pPr>
+              <w:ind w:firstLine="0"/>
+            </w:pPr>
+            <w:r>
+              <w:t>14</w:t>
+            </w:r>
+          </w:p>
+        </w:tc>
+        <w:tc>
+          <w:tcPr>
+            <w:tcW w:w="567" w:type="dxa"/>
+          </w:tcPr>
+          <w:p>
+            <w:pPr>
+              <w:ind w:firstLine="0"/>
+            </w:pPr>
+            <w:r>
+              <w:t>22</w:t>
+            </w:r>
+          </w:p>
+        </w:tc>
+        <w:tc>
+          <w:tcPr>
+            <w:tcW w:w="567" w:type="dxa"/>
+          </w:tcPr>
+          <w:p>
+            <w:pPr>
+              <w:ind w:firstLine="0"/>
+            </w:pPr>
+            <w:r>
+              <w:t>26</w:t>
+            </w:r>
+          </w:p>
+        </w:tc>
+        <w:tc>
+          <w:tcPr>
+            <w:tcW w:w="567" w:type="dxa"/>
+          </w:tcPr>
+          <w:p>
+            <w:pPr>
+              <w:ind w:firstLine="0"/>
+            </w:pPr>
+            <w:r>
+              <w:t>32</w:t>
+            </w:r>
+          </w:p>
+        </w:tc>
+        <w:tc>
+          <w:tcPr>
+            <w:tcW w:w="567" w:type="dxa"/>
+          </w:tcPr>
+          <w:p>
+            <w:pPr>
+              <w:ind w:firstLine="0"/>
+            </w:pPr>
+            <w:r>
+              <w:t>42</w:t>
+            </w:r>
+          </w:p>
+        </w:tc>
+        <w:tc>
+          <w:tcPr>
+            <w:tcW w:w="567" w:type="dxa"/>
+          </w:tcPr>
+          <w:p>
+            <w:pPr>
+              <w:ind w:firstLine="0"/>
+            </w:pPr>
+            <w:r>
+              <w:t>45</w:t>
+            </w:r>
+          </w:p>
+        </w:tc>
+        <w:tc>
+          <w:tcPr>
+            <w:tcW w:w="567" w:type="dxa"/>
+          </w:tcPr>
+          <w:p>
+            <w:pPr>
+              <w:ind w:firstLine="0"/>
+            </w:pPr>
+            <w:r>
+              <w:t>37</w:t>
+            </w:r>
+          </w:p>
+        </w:tc>
+      </w:tr>
+      <w:tr>
+        <w:trPr>
+          <w:cantSplit/>
+          <w:trHeight w:val="567"/>
+          <w:jc w:val="center"/>
+        </w:trPr>
+        <w:tc>
+          <w:tcPr>
+            <w:tcW w:w="567" w:type="dxa"/>
+          </w:tcPr>
+          <w:p>
+            <w:pPr>
+              <w:ind w:firstLine="0"/>
+            </w:pPr>
+            <w:r>
+              <w:t>20</w:t>
+            </w:r>
+          </w:p>
+        </w:tc>
+        <w:tc>
+          <w:tcPr>
+            <w:tcW w:w="567" w:type="dxa"/>
+          </w:tcPr>
+          <w:p>
+            <w:pPr>
+              <w:ind w:firstLine="0"/>
+            </w:pPr>
+            <w:r>
+              <w:t>26</w:t>
+            </w:r>
+          </w:p>
+        </w:tc>
+        <w:tc>
+          <w:tcPr>
+            <w:tcW w:w="567" w:type="dxa"/>
+          </w:tcPr>
+          <w:p>
+            <w:pPr>
+              <w:ind w:firstLine="0"/>
+            </w:pPr>
+            <w:r>
+              <w:t>31</w:t>
+            </w:r>
+          </w:p>
+        </w:tc>
+        <w:tc>
+          <w:tcPr>
+            <w:tcW w:w="567" w:type="dxa"/>
+          </w:tcPr>
+          <w:p>
+            <w:pPr>
+              <w:ind w:firstLine="0"/>
+            </w:pPr>
+            <w:r>
+              <w:t>35</w:t>
+            </w:r>
+          </w:p>
+        </w:tc>
+        <w:tc>
+          <w:tcPr>
+            <w:tcW w:w="567" w:type="dxa"/>
+          </w:tcPr>
+          <w:p>
+            <w:pPr>
+              <w:ind w:firstLine="0"/>
+            </w:pPr>
+            <w:r>
+              <w:t>41</w:t>
+            </w:r>
+          </w:p>
+        </w:tc>
+        <w:tc>
+          <w:tcPr>
+            <w:tcW w:w="567" w:type="dxa"/>
+          </w:tcPr>
+          <w:p>
+            <w:pPr>
+              <w:ind w:firstLine="0"/>
+            </w:pPr>
+            <w:r>
+              <w:t>48</w:t>
+            </w:r>
+          </w:p>
+        </w:tc>
+        <w:tc>
+          <w:tcPr>
+            <w:tcW w:w="567" w:type="dxa"/>
+          </w:tcPr>
+          <w:p>
+            <w:pPr>
+              <w:ind w:firstLine="0"/>
+            </w:pPr>
+            <w:r>
+              <w:t>48</w:t>
+            </w:r>
+          </w:p>
+        </w:tc>
+        <w:tc>
+          <w:tcPr>
+            <w:tcW w:w="567" w:type="dxa"/>
+          </w:tcPr>
+          <w:p>
+            <w:pPr>
+              <w:ind w:firstLine="0"/>
+            </w:pPr>
+            <w:r>
+              <w:t>40</w:t>
+            </w:r>
+          </w:p>
+        </w:tc>
+      </w:tr>
+      <w:tr>
+        <w:trPr>
+          <w:cantSplit/>
+          <w:trHeight w:val="567"/>
+          <w:jc w:val="center"/>
+        </w:trPr>
+        <w:tc>
+          <w:tcPr>
+            <w:tcW w:w="567" w:type="dxa"/>
+          </w:tcPr>
+          <w:p>
+            <w:pPr>
+              <w:ind w:firstLine="0"/>
+            </w:pPr>
+            <w:r>
+              <w:t>29</w:t>
+            </w:r>
+          </w:p>
+        </w:tc>
+        <w:tc>
+          <w:tcPr>
+            <w:tcW w:w="567" w:type="dxa"/>
+          </w:tcPr>
+          <w:p>
+            <w:pPr>
+              <w:ind w:firstLine="0"/>
+            </w:pPr>
+            <w:r>
+              <w:t>37</w:t>
+            </w:r>
+          </w:p>
+        </w:tc>
+        <w:tc>
+          <w:tcPr>
+            <w:tcW w:w="567" w:type="dxa"/>
+          </w:tcPr>
+          <w:p>
+            <w:pPr>
+              <w:ind w:firstLine="0"/>
+            </w:pPr>
+            <w:r>
+              <w:t>39</w:t>
+            </w:r>
+          </w:p>
+        </w:tc>
+        <w:tc>
+          <w:tcPr>
+            <w:tcW w:w="567" w:type="dxa"/>
+          </w:tcPr>
+          <w:p>
+            <w:pPr>
+              <w:ind w:firstLine="0"/>
+            </w:pPr>
+            <w:r>
+              <w:t>39</w:t>
+            </w:r>
+          </w:p>
+        </w:tc>
+        <w:tc>
+          <w:tcPr>
+            <w:tcW w:w="567" w:type="dxa"/>
+          </w:tcPr>
+          <w:p>
+            <w:pPr>
+              <w:ind w:firstLine="0"/>
+            </w:pPr>
+            <w:r>
+              <w:t>45</w:t>
+            </w:r>
+          </w:p>
+        </w:tc>
+        <w:tc>
+          <w:tcPr>
+            <w:tcW w:w="567" w:type="dxa"/>
+          </w:tcPr>
+          <w:p>
+            <w:pPr>
+              <w:ind w:firstLine="0"/>
+            </w:pPr>
+            <w:r>
+              <w:t>4</w:t>
+            </w:r>
+            <w:r>
+              <w:t>0</w:t>
+            </w:r>
+          </w:p>
+        </w:tc>
+        <w:tc>
+          <w:tcPr>
+            <w:tcW w:w="567" w:type="dxa"/>
+          </w:tcPr>
+          <w:p>
+            <w:pPr>
+              <w:ind w:firstLine="0"/>
+            </w:pPr>
+            <w:r>
+              <w:t>41</w:t>
+            </w:r>
+          </w:p>
+        </w:tc>
+        <w:tc>
+          <w:tcPr>
+            <w:tcW w:w="567" w:type="dxa"/>
+          </w:tcPr>
+          <w:p>
+            <w:pPr>
+              <w:ind w:firstLine="0"/>
+            </w:pPr>
+            <w:r>
+              <w:t>40</w:t>
+            </w:r>
+          </w:p>
+        </w:tc>
+      </w:tr>
+    </w:tbl>
+    <w:p>
+      <w:pPr>
+        <w:spacing w:before="240"/>
+        <w:rPr>
+          <w:rFonts w:eastAsiaTheme="minorEastAsia"/>
+        </w:rPr>
+      </w:pPr>
+      <w:bookmarkStart w:id="2" w:name="_Hlk193023383"/>
+      <w:bookmarkEnd w:id="1"/>
+      <w:r>
+        <w:rPr>
+          <w:rFonts w:cs="Times New Roman"/>
+          <w:b/>
+          <w:bCs/>
+          <w:sz w:val="44"/>
+          <w:szCs w:val="44"/>
+        </w:rPr>
+        <w:tab/>
+      </w:r>
+      <w:r>
+        <w:rPr>
+          <w:rFonts w:eastAsiaTheme="minorEastAsia"/>
+        </w:rPr>
+        <w:t xml:space="preserve">Pentru </w:t>
+      </w:r>
+      <w:r>
+        <w:rPr>
+          <w:rFonts w:eastAsiaTheme="minorEastAsia"/>
+        </w:rPr>
+        <w:t xml:space="preserve">canalele de </w:t>
+      </w:r>
+      <w:proofErr w:type="spellStart"/>
+      <w:r>
+        <w:rPr>
+          <w:rFonts w:eastAsiaTheme="minorEastAsia"/>
+        </w:rPr>
+        <w:t>chroma</w:t>
+      </w:r>
+      <w:proofErr w:type="spellEnd"/>
+      <w:r>
+        <w:rPr>
+          <w:rFonts w:eastAsiaTheme="minorEastAsia"/>
+        </w:rPr>
+        <w:t>:</w:t>
+      </w:r>
+    </w:p>
+    <w:tbl>
+      <w:tblPr>
+        <w:tblStyle w:val="TableGrid"/>
+        <w:tblW w:w="0" w:type="auto"/>
+        <w:jc w:val="center"/>
+        <w:tblLook w:val="04A0" w:firstRow="1" w:lastRow="0" w:firstColumn="1" w:lastColumn="0" w:noHBand="0" w:noVBand="1"/>
+      </w:tblPr>
+      <w:tblGrid>
+        <w:gridCol w:w="567"/>
+        <w:gridCol w:w="567"/>
+        <w:gridCol w:w="567"/>
+        <w:gridCol w:w="567"/>
+        <w:gridCol w:w="567"/>
+        <w:gridCol w:w="567"/>
+        <w:gridCol w:w="567"/>
+        <w:gridCol w:w="567"/>
+      </w:tblGrid>
+      <w:tr>
+        <w:trPr>
+          <w:cantSplit/>
+          <w:trHeight w:val="567"/>
+          <w:jc w:val="center"/>
+        </w:trPr>
+        <w:tc>
+          <w:tcPr>
+            <w:tcW w:w="567" w:type="dxa"/>
+          </w:tcPr>
+          <w:bookmarkEnd w:id="2"/>
+          <w:p>
+            <w:pPr>
+              <w:ind w:firstLine="0"/>
+            </w:pPr>
+            <w:r>
+              <w:t>10</w:t>
+            </w:r>
+          </w:p>
+        </w:tc>
+        <w:tc>
+          <w:tcPr>
+            <w:tcW w:w="567" w:type="dxa"/>
+          </w:tcPr>
+          <w:p>
+            <w:pPr>
+              <w:ind w:firstLine="0"/>
+            </w:pPr>
+            <w:r>
+              <w:t>8</w:t>
+            </w:r>
+          </w:p>
+        </w:tc>
+        <w:tc>
+          <w:tcPr>
+            <w:tcW w:w="567" w:type="dxa"/>
+          </w:tcPr>
+          <w:p>
+            <w:pPr>
+              <w:ind w:firstLine="0"/>
+            </w:pPr>
+            <w:r>
+              <w:t>9</w:t>
+            </w:r>
+          </w:p>
+        </w:tc>
+        <w:tc>
+          <w:tcPr>
+            <w:tcW w:w="567" w:type="dxa"/>
+          </w:tcPr>
+          <w:p>
+            <w:pPr>
+              <w:ind w:firstLine="0"/>
+            </w:pPr>
+            <w:r>
+              <w:t>9</w:t>
+            </w:r>
+          </w:p>
+        </w:tc>
+        <w:tc>
+          <w:tcPr>
+            <w:tcW w:w="567" w:type="dxa"/>
+          </w:tcPr>
+          <w:p>
+            <w:pPr>
+              <w:ind w:firstLine="0"/>
+            </w:pPr>
+            <w:r>
+              <w:t>9</w:t>
+            </w:r>
+          </w:p>
+        </w:tc>
+        <w:tc>
+          <w:tcPr>
+            <w:tcW w:w="567" w:type="dxa"/>
+          </w:tcPr>
+          <w:p>
+            <w:pPr>
+              <w:ind w:firstLine="0"/>
+            </w:pPr>
+            <w:r>
+              <w:t>8</w:t>
+            </w:r>
+          </w:p>
+        </w:tc>
+        <w:tc>
+          <w:tcPr>
+            <w:tcW w:w="567" w:type="dxa"/>
+          </w:tcPr>
+          <w:p>
+            <w:pPr>
+              <w:ind w:firstLine="0"/>
+            </w:pPr>
+            <w:r>
+              <w:t>10</w:t>
+            </w:r>
+          </w:p>
+        </w:tc>
+        <w:tc>
+          <w:tcPr>
+            <w:tcW w:w="567" w:type="dxa"/>
+          </w:tcPr>
+          <w:p>
+            <w:pPr>
+              <w:ind w:firstLine="0"/>
+            </w:pPr>
+            <w:r>
+              <w:t>9</w:t>
+            </w:r>
+          </w:p>
+        </w:tc>
+      </w:tr>
+      <w:tr>
+        <w:trPr>
+          <w:cantSplit/>
+          <w:trHeight w:val="567"/>
+          <w:jc w:val="center"/>
+        </w:trPr>
+        <w:tc>
+          <w:tcPr>
+            <w:tcW w:w="567" w:type="dxa"/>
+          </w:tcPr>
+          <w:p>
+            <w:pPr>
+              <w:ind w:firstLine="0"/>
+            </w:pPr>
+            <w:r>
+              <w:t>9</w:t>
+            </w:r>
+          </w:p>
+        </w:tc>
+        <w:tc>
+          <w:tcPr>
+            <w:tcW w:w="567" w:type="dxa"/>
+          </w:tcPr>
+          <w:p>
+            <w:pPr>
+              <w:ind w:firstLine="0"/>
+            </w:pPr>
+            <w:r>
+              <w:t>9</w:t>
+            </w:r>
+          </w:p>
+        </w:tc>
+        <w:tc>
+          <w:tcPr>
+            <w:tcW w:w="567" w:type="dxa"/>
+          </w:tcPr>
+          <w:p>
+            <w:pPr>
+              <w:ind w:firstLine="0"/>
+            </w:pPr>
+            <w:r>
+              <w:t>10</w:t>
+            </w:r>
+          </w:p>
+        </w:tc>
+        <w:tc>
+          <w:tcPr>
+            <w:tcW w:w="567" w:type="dxa"/>
+          </w:tcPr>
+          <w:p>
+            <w:pPr>
+              <w:ind w:firstLine="0"/>
+            </w:pPr>
+            <w:r>
+              <w:t>10</w:t>
+            </w:r>
+          </w:p>
+        </w:tc>
+        <w:tc>
+          <w:tcPr>
+            <w:tcW w:w="567" w:type="dxa"/>
+          </w:tcPr>
+          <w:p>
+            <w:pPr>
+              <w:ind w:firstLine="0"/>
+            </w:pPr>
+            <w:r>
+              <w:t>10</w:t>
+            </w:r>
+          </w:p>
+        </w:tc>
+        <w:tc>
+          <w:tcPr>
+            <w:tcW w:w="567" w:type="dxa"/>
+          </w:tcPr>
+          <w:p>
+            <w:pPr>
+              <w:ind w:firstLine="0"/>
+            </w:pPr>
+            <w:r>
+              <w:t>11</w:t>
+            </w:r>
+          </w:p>
+        </w:tc>
+        <w:tc>
+          <w:tcPr>
+            <w:tcW w:w="567" w:type="dxa"/>
+          </w:tcPr>
+          <w:p>
+            <w:pPr>
+              <w:ind w:firstLine="0"/>
+            </w:pPr>
+            <w:r>
+              <w:t>12</w:t>
+            </w:r>
+          </w:p>
+        </w:tc>
+        <w:tc>
+          <w:tcPr>
+            <w:tcW w:w="567" w:type="dxa"/>
+          </w:tcPr>
+          <w:p>
+            <w:pPr>
+              <w:ind w:firstLine="0"/>
+            </w:pPr>
+            <w:r>
+              <w:t>17</w:t>
+            </w:r>
+          </w:p>
+        </w:tc>
+      </w:tr>
+      <w:tr>
+        <w:trPr>
+          <w:cantSplit/>
+          <w:trHeight w:val="567"/>
+          <w:jc w:val="center"/>
+        </w:trPr>
+        <w:tc>
+          <w:tcPr>
+            <w:tcW w:w="567" w:type="dxa"/>
+          </w:tcPr>
+          <w:p>
+            <w:pPr>
+              <w:ind w:firstLine="0"/>
+            </w:pPr>
+            <w:r>
+              <w:t>13</w:t>
+            </w:r>
+          </w:p>
+        </w:tc>
+        <w:tc>
+          <w:tcPr>
+            <w:tcW w:w="567" w:type="dxa"/>
+          </w:tcPr>
+          <w:p>
+            <w:pPr>
+              <w:ind w:firstLine="0"/>
+            </w:pPr>
+            <w:r>
+              <w:t>12</w:t>
+            </w:r>
+          </w:p>
+        </w:tc>
+        <w:tc>
+          <w:tcPr>
+            <w:tcW w:w="567" w:type="dxa"/>
+          </w:tcPr>
+          <w:p>
+            <w:pPr>
+              <w:ind w:firstLine="0"/>
+            </w:pPr>
+            <w:r>
+              <w:t>12</w:t>
+            </w:r>
+          </w:p>
+        </w:tc>
+        <w:tc>
+          <w:tcPr>
+            <w:tcW w:w="567" w:type="dxa"/>
+          </w:tcPr>
+          <w:p>
+            <w:pPr>
+              <w:ind w:firstLine="0"/>
+            </w:pPr>
+            <w:r>
+              <w:t>1</w:t>
+            </w:r>
+            <w:r>
+              <w:t>2</w:t>
+            </w:r>
+          </w:p>
+        </w:tc>
+        <w:tc>
+          <w:tcPr>
+            <w:tcW w:w="567" w:type="dxa"/>
+          </w:tcPr>
+          <w:p>
+            <w:pPr>
+              <w:ind w:firstLine="0"/>
+            </w:pPr>
+            <w:r>
+              <w:t>1</w:t>
+            </w:r>
+            <w:r>
+              <w:t>2</w:t>
+            </w:r>
+          </w:p>
+        </w:tc>
+        <w:tc>
+          <w:tcPr>
+            <w:tcW w:w="567" w:type="dxa"/>
+          </w:tcPr>
+          <w:p>
+            <w:pPr>
+              <w:ind w:firstLine="0"/>
+            </w:pPr>
+            <w:r>
+              <w:t>2</w:t>
+            </w:r>
+            <w:r>
+              <w:t>0</w:t>
+            </w:r>
+          </w:p>
+        </w:tc>
+        <w:tc>
+          <w:tcPr>
+            <w:tcW w:w="567" w:type="dxa"/>
+          </w:tcPr>
+          <w:p>
+            <w:pPr>
+              <w:ind w:firstLine="0"/>
+            </w:pPr>
+            <w:r>
+              <w:t>16</w:t>
+            </w:r>
+          </w:p>
+        </w:tc>
+        <w:tc>
+          <w:tcPr>
+            <w:tcW w:w="567" w:type="dxa"/>
+          </w:tcPr>
+          <w:p>
+            <w:pPr>
+              <w:ind w:firstLine="0"/>
+            </w:pPr>
+            <w:r>
+              <w:t>16</w:t>
+            </w:r>
+          </w:p>
+        </w:tc>
+      </w:tr>
+      <w:tr>
+        <w:trPr>
+          <w:cantSplit/>
+          <w:trHeight w:val="567"/>
+          <w:jc w:val="center"/>
+        </w:trPr>
+        <w:tc>
+          <w:tcPr>
+            <w:tcW w:w="567" w:type="dxa"/>
+          </w:tcPr>
+          <w:p>
+            <w:pPr>
+              <w:ind w:firstLine="0"/>
+            </w:pPr>
+            <w:r>
+              <w:t>14</w:t>
+            </w:r>
+          </w:p>
+        </w:tc>
+        <w:tc>
+          <w:tcPr>
+            <w:tcW w:w="567" w:type="dxa"/>
+          </w:tcPr>
+          <w:p>
+            <w:pPr>
+              <w:ind w:firstLine="0"/>
+            </w:pPr>
+            <w:r>
+              <w:t>17</w:t>
+            </w:r>
+          </w:p>
+        </w:tc>
+        <w:tc>
+          <w:tcPr>
+            <w:tcW w:w="567" w:type="dxa"/>
+          </w:tcPr>
+          <w:p>
+            <w:pPr>
+              <w:ind w:firstLine="0"/>
+            </w:pPr>
+            <w:r>
+              <w:t>18</w:t>
+            </w:r>
+          </w:p>
+        </w:tc>
+        <w:tc>
+          <w:tcPr>
+            <w:tcW w:w="567" w:type="dxa"/>
+          </w:tcPr>
+          <w:p>
+            <w:pPr>
+              <w:ind w:firstLine="0"/>
+            </w:pPr>
+            <w:r>
+              <w:t>20</w:t>
+            </w:r>
+          </w:p>
+        </w:tc>
+        <w:tc>
+          <w:tcPr>
+            <w:tcW w:w="567" w:type="dxa"/>
+          </w:tcPr>
+          <w:p>
+            <w:pPr>
+              <w:ind w:firstLine="0"/>
+            </w:pPr>
+            <w:r>
+              <w:t>23</w:t>
+            </w:r>
+          </w:p>
+        </w:tc>
+        <w:tc>
+          <w:tcPr>
+            <w:tcW w:w="567" w:type="dxa"/>
+          </w:tcPr>
+          <w:p>
+            <w:pPr>
+              <w:ind w:firstLine="0"/>
+            </w:pPr>
+            <w:r>
+              <w:t>23</w:t>
+            </w:r>
+          </w:p>
+        </w:tc>
+        <w:tc>
+          <w:tcPr>
+            <w:tcW w:w="567" w:type="dxa"/>
+          </w:tcPr>
+          <w:p>
+            <w:pPr>
+              <w:ind w:firstLine="0"/>
+            </w:pPr>
+            <w:r>
+              <w:t>22</w:t>
+            </w:r>
+          </w:p>
+        </w:tc>
+        <w:tc>
+          <w:tcPr>
+            <w:tcW w:w="567" w:type="dxa"/>
+          </w:tcPr>
+          <w:p>
+            <w:pPr>
+              <w:ind w:firstLine="0"/>
+            </w:pPr>
+            <w:r>
+              <w:t>20</w:t>
+            </w:r>
+          </w:p>
+        </w:tc>
+      </w:tr>
+      <w:tr>
+        <w:trPr>
+          <w:cantSplit/>
+          <w:trHeight w:val="567"/>
+          <w:jc w:val="center"/>
+        </w:trPr>
+        <w:tc>
+          <w:tcPr>
+            <w:tcW w:w="567" w:type="dxa"/>
+          </w:tcPr>
+          <w:p>
+            <w:pPr>
+              <w:ind w:firstLine="0"/>
+            </w:pPr>
+            <w:r>
+              <w:t>25</w:t>
+            </w:r>
+          </w:p>
+        </w:tc>
+        <w:tc>
+          <w:tcPr>
+            <w:tcW w:w="567" w:type="dxa"/>
+          </w:tcPr>
+          <w:p>
+            <w:pPr>
+              <w:ind w:firstLine="0"/>
+            </w:pPr>
+            <w:r>
+              <w:t>25</w:t>
+            </w:r>
+          </w:p>
+        </w:tc>
+        <w:tc>
+          <w:tcPr>
+            <w:tcW w:w="567" w:type="dxa"/>
+          </w:tcPr>
+          <w:p>
+            <w:pPr>
+              <w:ind w:firstLine="0"/>
+            </w:pPr>
+            <w:r>
+              <w:t>25</w:t>
+            </w:r>
+          </w:p>
+        </w:tc>
+        <w:tc>
+          <w:tcPr>
+            <w:tcW w:w="567" w:type="dxa"/>
+          </w:tcPr>
+          <w:p>
+            <w:pPr>
+              <w:ind w:firstLine="0"/>
+            </w:pPr>
+            <w:r>
+              <w:t>25</w:t>
+            </w:r>
+          </w:p>
+        </w:tc>
+        <w:tc>
+          <w:tcPr>
+            <w:tcW w:w="567" w:type="dxa"/>
+          </w:tcPr>
+          <w:p>
+            <w:pPr>
+              <w:ind w:firstLine="0"/>
+            </w:pPr>
+            <w:r>
+              <w:t>2</w:t>
+            </w:r>
+            <w:r>
+              <w:t>5</w:t>
+            </w:r>
+          </w:p>
+        </w:tc>
+        <w:tc>
+          <w:tcPr>
+            <w:tcW w:w="567" w:type="dxa"/>
+          </w:tcPr>
+          <w:p>
+            <w:pPr>
+              <w:ind w:firstLine="0"/>
+            </w:pPr>
+            <w:r>
+              <w:t>25</w:t>
+            </w:r>
+          </w:p>
+        </w:tc>
+        <w:tc>
+          <w:tcPr>
+            <w:tcW w:w="567" w:type="dxa"/>
+          </w:tcPr>
+          <w:p>
+            <w:pPr>
+              <w:ind w:firstLine="0"/>
+            </w:pPr>
+            <w:r>
+              <w:t>25</w:t>
+            </w:r>
+          </w:p>
+        </w:tc>
+        <w:tc>
+          <w:tcPr>
+            <w:tcW w:w="567" w:type="dxa"/>
+          </w:tcPr>
+          <w:p>
+            <w:pPr>
+              <w:ind w:firstLine="0"/>
+            </w:pPr>
+            <w:r>
+              <w:t>25</w:t>
+            </w:r>
+          </w:p>
+        </w:tc>
+      </w:tr>
+      <w:tr>
+        <w:trPr>
+          <w:cantSplit/>
+          <w:trHeight w:val="567"/>
+          <w:jc w:val="center"/>
+        </w:trPr>
+        <w:tc>
+          <w:tcPr>
+            <w:tcW w:w="567" w:type="dxa"/>
+          </w:tcPr>
+          <w:p>
+            <w:pPr>
+              <w:ind w:firstLine="0"/>
+            </w:pPr>
+            <w:r>
+              <w:t>25</w:t>
+            </w:r>
+          </w:p>
+        </w:tc>
+        <w:tc>
+          <w:tcPr>
+            <w:tcW w:w="567" w:type="dxa"/>
+          </w:tcPr>
+          <w:p>
+            <w:pPr>
+              <w:ind w:firstLine="0"/>
+            </w:pPr>
+            <w:r>
+              <w:t>25</w:t>
+            </w:r>
+          </w:p>
+        </w:tc>
+        <w:tc>
+          <w:tcPr>
+            <w:tcW w:w="567" w:type="dxa"/>
+          </w:tcPr>
+          <w:p>
+            <w:pPr>
+              <w:ind w:firstLine="0"/>
+            </w:pPr>
+            <w:r>
+              <w:t>25</w:t>
+            </w:r>
+          </w:p>
+        </w:tc>
+        <w:tc>
+          <w:tcPr>
+            <w:tcW w:w="567" w:type="dxa"/>
+          </w:tcPr>
+          <w:p>
+            <w:pPr>
+              <w:ind w:firstLine="0"/>
+            </w:pPr>
+            <w:r>
+              <w:t>25</w:t>
+            </w:r>
+          </w:p>
+        </w:tc>
+        <w:tc>
+          <w:tcPr>
+            <w:tcW w:w="567" w:type="dxa"/>
+          </w:tcPr>
+          <w:p>
+            <w:pPr>
+              <w:ind w:firstLine="0"/>
+            </w:pPr>
+            <w:r>
+              <w:t>25</w:t>
+            </w:r>
+          </w:p>
+        </w:tc>
+        <w:tc>
+          <w:tcPr>
+            <w:tcW w:w="567" w:type="dxa"/>
+          </w:tcPr>
+          <w:p>
+            <w:pPr>
+              <w:ind w:firstLine="0"/>
+            </w:pPr>
+            <w:r>
+              <w:t>25</w:t>
+            </w:r>
+          </w:p>
+        </w:tc>
+        <w:tc>
+          <w:tcPr>
+            <w:tcW w:w="567" w:type="dxa"/>
+          </w:tcPr>
+          <w:p>
+            <w:pPr>
+              <w:ind w:firstLine="0"/>
+            </w:pPr>
+            <w:r>
+              <w:t>25</w:t>
+            </w:r>
+          </w:p>
+        </w:tc>
+        <w:tc>
+          <w:tcPr>
+            <w:tcW w:w="567" w:type="dxa"/>
+          </w:tcPr>
+          <w:p>
+            <w:pPr>
+              <w:ind w:firstLine="0"/>
+            </w:pPr>
+            <w:r>
+              <w:t>25</w:t>
+            </w:r>
+          </w:p>
+        </w:tc>
+      </w:tr>
+      <w:tr>
+        <w:trPr>
+          <w:cantSplit/>
+          <w:trHeight w:val="567"/>
+          <w:jc w:val="center"/>
+        </w:trPr>
+        <w:tc>
+          <w:tcPr>
+            <w:tcW w:w="567" w:type="dxa"/>
+          </w:tcPr>
+          <w:p>
+            <w:pPr>
+              <w:ind w:firstLine="0"/>
+            </w:pPr>
+            <w:r>
+              <w:t>25</w:t>
+            </w:r>
+          </w:p>
+        </w:tc>
+        <w:tc>
+          <w:tcPr>
+            <w:tcW w:w="567" w:type="dxa"/>
+          </w:tcPr>
+          <w:p>
+            <w:pPr>
+              <w:ind w:firstLine="0"/>
+            </w:pPr>
+            <w:r>
+              <w:t>25</w:t>
+            </w:r>
+          </w:p>
+        </w:tc>
+        <w:tc>
+          <w:tcPr>
+            <w:tcW w:w="567" w:type="dxa"/>
+          </w:tcPr>
+          <w:p>
+            <w:pPr>
+              <w:ind w:firstLine="0"/>
+            </w:pPr>
+            <w:r>
+              <w:t>25</w:t>
+            </w:r>
+          </w:p>
+        </w:tc>
+        <w:tc>
+          <w:tcPr>
+            <w:tcW w:w="567" w:type="dxa"/>
+          </w:tcPr>
+          <w:p>
+            <w:pPr>
+              <w:ind w:firstLine="0"/>
+            </w:pPr>
+            <w:r>
+              <w:t>25</w:t>
+            </w:r>
+          </w:p>
+        </w:tc>
+        <w:tc>
+          <w:tcPr>
+            <w:tcW w:w="567" w:type="dxa"/>
+          </w:tcPr>
+          <w:p>
+            <w:pPr>
+              <w:ind w:firstLine="0"/>
+            </w:pPr>
+            <w:r>
+              <w:t>25</w:t>
+            </w:r>
+          </w:p>
+        </w:tc>
+        <w:tc>
+          <w:tcPr>
+            <w:tcW w:w="567" w:type="dxa"/>
+          </w:tcPr>
+          <w:p>
+            <w:pPr>
+              <w:ind w:firstLine="0"/>
+            </w:pPr>
+            <w:r>
+              <w:t>25</w:t>
+            </w:r>
+          </w:p>
+        </w:tc>
+        <w:tc>
+          <w:tcPr>
+            <w:tcW w:w="567" w:type="dxa"/>
+          </w:tcPr>
+          <w:p>
+            <w:pPr>
+              <w:ind w:firstLine="0"/>
+            </w:pPr>
+            <w:r>
+              <w:t>25</w:t>
+            </w:r>
+          </w:p>
+        </w:tc>
+        <w:tc>
+          <w:tcPr>
+            <w:tcW w:w="567" w:type="dxa"/>
+          </w:tcPr>
+          <w:p>
+            <w:pPr>
+              <w:ind w:firstLine="0"/>
+            </w:pPr>
+            <w:r>
+              <w:t>25</w:t>
+            </w:r>
+          </w:p>
+        </w:tc>
+      </w:tr>
+      <w:tr>
+        <w:trPr>
+          <w:cantSplit/>
+          <w:trHeight w:val="567"/>
+          <w:jc w:val="center"/>
+        </w:trPr>
+        <w:tc>
+          <w:tcPr>
+            <w:tcW w:w="567" w:type="dxa"/>
+          </w:tcPr>
+          <w:p>
+            <w:pPr>
+              <w:ind w:firstLine="0"/>
+            </w:pPr>
+            <w:r>
+              <w:t>25</w:t>
+            </w:r>
+          </w:p>
+        </w:tc>
+        <w:tc>
+          <w:tcPr>
+            <w:tcW w:w="567" w:type="dxa"/>
+          </w:tcPr>
+          <w:p>
+            <w:pPr>
+              <w:ind w:firstLine="0"/>
+            </w:pPr>
+            <w:r>
+              <w:t>25</w:t>
+            </w:r>
+          </w:p>
+        </w:tc>
+        <w:tc>
+          <w:tcPr>
+            <w:tcW w:w="567" w:type="dxa"/>
+          </w:tcPr>
+          <w:p>
+            <w:pPr>
+              <w:ind w:firstLine="0"/>
+            </w:pPr>
+            <w:r>
+              <w:t>25</w:t>
+            </w:r>
+          </w:p>
+        </w:tc>
+        <w:tc>
+          <w:tcPr>
+            <w:tcW w:w="567" w:type="dxa"/>
+          </w:tcPr>
+          <w:p>
+            <w:pPr>
+              <w:ind w:firstLine="0"/>
+            </w:pPr>
+            <w:r>
+              <w:t>25</w:t>
+            </w:r>
+          </w:p>
+        </w:tc>
+        <w:tc>
+          <w:tcPr>
+            <w:tcW w:w="567" w:type="dxa"/>
+          </w:tcPr>
+          <w:p>
+            <w:pPr>
+              <w:ind w:firstLine="0"/>
+            </w:pPr>
+            <w:r>
+              <w:t>25</w:t>
+            </w:r>
+          </w:p>
+        </w:tc>
+        <w:tc>
+          <w:tcPr>
+            <w:tcW w:w="567" w:type="dxa"/>
+          </w:tcPr>
+          <w:p>
+            <w:pPr>
+              <w:ind w:firstLine="0"/>
+            </w:pPr>
+            <w:r>
+              <w:t>25</w:t>
+            </w:r>
+          </w:p>
+        </w:tc>
+        <w:tc>
+          <w:tcPr>
+            <w:tcW w:w="567" w:type="dxa"/>
+          </w:tcPr>
+          <w:p>
+            <w:pPr>
+              <w:ind w:firstLine="0"/>
+            </w:pPr>
+            <w:r>
+              <w:t>25</w:t>
+            </w:r>
+          </w:p>
+        </w:tc>
+        <w:tc>
+          <w:tcPr>
+            <w:tcW w:w="567" w:type="dxa"/>
+          </w:tcPr>
+          <w:p>
+            <w:pPr>
+              <w:ind w:firstLine="0"/>
+            </w:pPr>
+            <w:r>
+              <w:t>25</w:t>
+            </w:r>
+          </w:p>
+        </w:tc>
+      </w:tr>
+    </w:tbl>
+    <w:p>
+      <w:pPr>
+        <w:spacing w:before="160"/>
+        <w:rPr>
+          <w:rFonts w:eastAsiaTheme="minorEastAsia"/>
+        </w:rPr>
+      </w:pPr>
+      <w:r>
+        <w:rPr>
+          <w:rFonts w:cs="Times New Roman"/>
+          <w:b/>
+          <w:bCs/>
+          <w:sz w:val="44"/>
+          <w:szCs w:val="44"/>
+        </w:rPr>
+        <w:tab/>
+      </w:r>
+      <w:r>
+        <w:rPr>
+          <w:rFonts w:eastAsiaTheme="minorEastAsia"/>
+        </w:rPr>
+        <w:t xml:space="preserve">Se observa ca avem </w:t>
+      </w:r>
+      <w:r>
+        <w:rPr>
+          <w:rFonts w:eastAsiaTheme="minorEastAsia"/>
+        </w:rPr>
+        <w:t xml:space="preserve">parametrii de cuantizare mult mai mari in coltul dreapta jos, si mult mai mici in coltul </w:t>
+      </w:r>
+      <w:proofErr w:type="spellStart"/>
+      <w:r>
+        <w:rPr>
+          <w:rFonts w:eastAsiaTheme="minorEastAsia"/>
+        </w:rPr>
+        <w:t>stanga</w:t>
+      </w:r>
+      <w:proofErr w:type="spellEnd"/>
+      <w:r>
+        <w:rPr>
+          <w:rFonts w:eastAsiaTheme="minorEastAsia"/>
+        </w:rPr>
+        <w:t xml:space="preserve"> sus. Acest lucru este datorat faptului ca detaliile de la frecventele mai mici sunt foarte greu de observat, </w:t>
+      </w:r>
+      <w:r>
+        <w:rPr>
+          <w:rFonts w:eastAsiaTheme="minorEastAsia"/>
+        </w:rPr>
+        <w:t xml:space="preserve">si astfel ne permitem sa reducem detaliile acolo. De aici provine principala pierdere de date in compresia </w:t>
+      </w:r>
+      <w:proofErr w:type="spellStart"/>
+      <w:r>
+        <w:rPr>
+          <w:rFonts w:eastAsiaTheme="minorEastAsia"/>
+        </w:rPr>
+        <w:t>jpeg</w:t>
+      </w:r>
+      <w:proofErr w:type="spellEnd"/>
+      <w:r>
+        <w:rPr>
+          <w:rFonts w:eastAsiaTheme="minorEastAsia"/>
+        </w:rPr>
+        <w:t>.</w:t>
+      </w:r>
+    </w:p>
+    <w:p>
+      <w:pPr>
+        <w:spacing w:before="160"/>
+        <w:rPr>
+          <w:rFonts w:eastAsiaTheme="minorEastAsia"/>
+        </w:rPr>
+      </w:pPr>
+    </w:p>
+    <w:p>
+      <w:pPr>
+        <w:spacing w:before="160"/>
+        <w:jc w:val="center"/>
+        <w:rPr>
+          <w:rFonts w:eastAsiaTheme="minorEastAsia"/>
+        </w:rPr>
+      </w:pPr>
+      <w:r>
+        <w:rPr>
+          <w:rFonts w:eastAsiaTheme="minorEastAsia"/>
+        </w:rPr>
+        <w:drawing>
+          <wp:inline distT="0" distB="0" distL="0" distR="0" wp14:anchorId="59B1BE38" wp14:editId="0406CBE4">
+            <wp:extent cx="3982006" cy="1752845"/>
+            <wp:effectExtent l="0" t="0" r="0" b="0"/>
+            <wp:docPr id="1067419338" name="Picture 1" descr="A number with numbers on it&#10;&#10;AI-generated content may be incorrect."/>
+            <wp:cNvGraphicFramePr>
+              <a:graphicFrameLocks xmlns:a="http://schemas.openxmlformats.org/drawingml/2006/main" noChangeAspect="1"/>
+            </wp:cNvGraphicFramePr>
+            <a:graphic xmlns:a="http://schemas.openxmlformats.org/drawingml/2006/main">
+              <a:graphicData uri="http://schemas.openxmlformats.org/drawingml/2006/picture">
+                <pic:pic xmlns:pic="http://schemas.openxmlformats.org/drawingml/2006/picture">
+                  <pic:nvPicPr>
+                    <pic:cNvPr id="1067419338" name="Picture 1" descr="A number with numbers on it&#10;&#10;AI-generated content may be incorrect."/>
+                    <pic:cNvPicPr/>
+                  </pic:nvPicPr>
+                  <pic:blipFill>
+                    <a:blip r:embed="rId9"/>
+                    <a:stretch>
+                      <a:fillRect/>
+                    </a:stretch>
+                  </pic:blipFill>
+                  <pic:spPr>
+                    <a:xfrm>
+                      <a:off x="0" y="0"/>
+                      <a:ext cx="3982006" cy="1752845"/>
+                    </a:xfrm>
+                    <a:prstGeom prst="rect">
+                      <a:avLst/>
+                    </a:prstGeom>
+                  </pic:spPr>
+                </pic:pic>
+              </a:graphicData>
+            </a:graphic>
+          </wp:inline>
+        </w:drawing>
+      </w:r>
+    </w:p>
+    <w:p>
+      <w:pPr>
+        <w:spacing w:before="160"/>
+        <w:jc w:val="center"/>
+        <w:rPr>
+          <w:rFonts w:eastAsiaTheme="minorEastAsia"/>
+          <w:sz w:val="16"/>
+          <w:szCs w:val="16"/>
+        </w:rPr>
+      </w:pPr>
+      <w:r>
+        <w:rPr>
+          <w:rFonts w:eastAsiaTheme="minorEastAsia"/>
+          <w:sz w:val="16"/>
+          <w:szCs w:val="16"/>
+        </w:rPr>
+        <w:t xml:space="preserve">Bloc 8x8 </w:t>
+      </w:r>
+      <w:proofErr w:type="spellStart"/>
+      <w:r>
+        <w:rPr>
+          <w:rFonts w:eastAsiaTheme="minorEastAsia"/>
+          <w:sz w:val="16"/>
+          <w:szCs w:val="16"/>
+        </w:rPr>
+        <w:t>dupa</w:t>
+      </w:r>
+      <w:proofErr w:type="spellEnd"/>
+      <w:r>
+        <w:rPr>
+          <w:rFonts w:eastAsiaTheme="minorEastAsia"/>
+          <w:sz w:val="16"/>
+          <w:szCs w:val="16"/>
+        </w:rPr>
+        <w:t xml:space="preserve"> cuantizare, se observa cantitatea mare de zerouri in coltul dreapta jos, unde se afla </w:t>
+      </w:r>
+      <w:proofErr w:type="spellStart"/>
+      <w:r>
+        <w:rPr>
+          <w:rFonts w:eastAsiaTheme="minorEastAsia"/>
+          <w:sz w:val="16"/>
+          <w:szCs w:val="16"/>
+        </w:rPr>
+        <w:t>coeficientii</w:t>
+      </w:r>
+      <w:proofErr w:type="spellEnd"/>
+      <w:r>
+        <w:rPr>
+          <w:rFonts w:eastAsiaTheme="minorEastAsia"/>
+          <w:sz w:val="16"/>
+          <w:szCs w:val="16"/>
+        </w:rPr>
+        <w:t xml:space="preserve"> mai mari de cuantizare.</w:t>
+      </w:r>
+    </w:p>
+    <w:p>
+      <w:pPr>
+        <w:spacing w:before="240"/>
+        <w:rPr>
+          <w:rFonts w:eastAsiaTheme="minorEastAsia"/>
+        </w:rPr>
+      </w:pPr>
+    </w:p>
     <w:p>
       <w:pPr>
         <w:pStyle w:val="Subtitle"/>
@@ -2077,6 +4476,7 @@
           <w:sz w:val="44"/>
           <w:szCs w:val="44"/>
         </w:rPr>
+        <w:lastRenderedPageBreak/>
         <w:t xml:space="preserve">Scanare </w:t>
       </w:r>
       <w:proofErr w:type="spellStart"/>
@@ -2144,27 +4544,49 @@
       </w:r>
       <w:proofErr w:type="spellEnd"/>
       <w:r>
-        <w:t xml:space="preserve"> lista unidimensionala, </w:t>
-      </w:r>
-      <w:proofErr w:type="spellStart"/>
-      <w:r>
-        <w:t>punand</w:t>
-      </w:r>
-      <w:proofErr w:type="spellEnd"/>
-      <w:r>
-        <w:t xml:space="preserve"> zerouri la final, </w:t>
-      </w:r>
-      <w:proofErr w:type="spellStart"/>
-      <w:r>
-        <w:t>dupa</w:t>
-      </w:r>
-      <w:proofErr w:type="spellEnd"/>
-      <w:r>
-        <w:t xml:space="preserve"> care putem aplica </w:t>
-      </w:r>
-      <w:proofErr w:type="spellStart"/>
-      <w:r>
-        <w:t>run-length</w:t>
+        <w:t xml:space="preserve"> lista unidimensionala</w:t>
+      </w:r>
+      <w:r>
+        <w:t xml:space="preserve">, parcursa de la coltul </w:t>
+      </w:r>
+      <w:proofErr w:type="spellStart"/>
+      <w:r>
+        <w:t>stanga</w:t>
+      </w:r>
+      <w:proofErr w:type="spellEnd"/>
+      <w:r>
+        <w:t xml:space="preserve"> sus la coltul dreapta jos. Deoarece frecventele cele mai importante sunt parcurse primele(la care se pierd mai </w:t>
+      </w:r>
+      <w:proofErr w:type="spellStart"/>
+      <w:r>
+        <w:t>putine</w:t>
+      </w:r>
+      <w:proofErr w:type="spellEnd"/>
+      <w:r>
+        <w:t xml:space="preserve"> detalii), </w:t>
+      </w:r>
+      <w:r>
+        <w:t xml:space="preserve">cele neimportante ajung la final, unde avem </w:t>
+      </w:r>
+      <w:proofErr w:type="spellStart"/>
+      <w:r>
+        <w:t>sanse</w:t>
+      </w:r>
+      <w:proofErr w:type="spellEnd"/>
+      <w:r>
+        <w:t xml:space="preserve"> mari sa avem </w:t>
+      </w:r>
+      <w:proofErr w:type="spellStart"/>
+      <w:r>
+        <w:t>secvente</w:t>
+      </w:r>
+      <w:proofErr w:type="spellEnd"/>
+      <w:r>
+        <w:t xml:space="preserve"> lungi de 0 pe care le putem comprima folosind </w:t>
+      </w:r>
+      <w:proofErr w:type="spellStart"/>
+      <w:r>
+        <w:t>run</w:t>
       </w:r>
       <w:proofErr w:type="spellEnd"/>
       <w:r>
@@ -2172,63 +4594,140 @@
       </w:r>
       <w:proofErr w:type="spellStart"/>
       <w:r>
+        <w:t>length</w:t>
+      </w:r>
+      <w:proofErr w:type="spellEnd"/>
+      <w:r>
+        <w:t xml:space="preserve"> </w:t>
+      </w:r>
+      <w:proofErr w:type="spellStart"/>
+      <w:r>
         <w:t>encoding</w:t>
       </w:r>
       <w:proofErr w:type="spellEnd"/>
       <w:r>
-        <w:t xml:space="preserve"> pentru a fi mai </w:t>
-      </w:r>
-      <w:proofErr w:type="spellStart"/>
-      <w:r>
-        <w:t>eficienti</w:t>
-      </w:r>
-      <w:proofErr w:type="spellEnd"/>
-      <w:r>
         <w:t>.</w:t>
       </w:r>
     </w:p>
     <w:p>
-      <w:proofErr w:type="spellStart"/>
-      <w:r>
-        <w:t>Run-length</w:t>
-      </w:r>
-      <w:proofErr w:type="spellEnd"/>
-      <w:r>
-        <w:t xml:space="preserve"> </w:t>
-      </w:r>
-      <w:proofErr w:type="spellStart"/>
-      <w:r>
-        <w:t>encoding</w:t>
-      </w:r>
-      <w:proofErr w:type="spellEnd"/>
-      <w:r>
-        <w:t xml:space="preserve"> </w:t>
-      </w:r>
-      <w:proofErr w:type="spellStart"/>
-      <w:r>
-        <w:t>grupeaza</w:t>
-      </w:r>
-      <w:proofErr w:type="spellEnd"/>
-      <w:r>
-        <w:t xml:space="preserve"> valorile repetate </w:t>
-      </w:r>
-      <w:proofErr w:type="spellStart"/>
-      <w:r>
-        <w:t>stocand</w:t>
-      </w:r>
-      <w:proofErr w:type="spellEnd"/>
-      <w:r>
-        <w:t xml:space="preserve"> separat de cate ori apare o valoare si valoarea in sine. Acest lucru ne ajuta mult deoarece la final, </w:t>
-      </w:r>
-      <w:proofErr w:type="spellStart"/>
-      <w:r>
-        <w:t>dupa</w:t>
-      </w:r>
-      <w:proofErr w:type="spellEnd"/>
-      <w:r>
-        <w:t xml:space="preserve"> scanarea zig-zag, vom avea multe valori similare ce pot fi astfel comprimate.</w:t>
-      </w:r>
-    </w:p>
+      <w:pPr>
+        <w:jc w:val="center"/>
+      </w:pPr>
+      <w:r>
+        <w:rPr>
+          <w:noProof/>
+        </w:rPr>
+        <w:drawing>
+          <wp:inline distT="0" distB="0" distL="0" distR="0" wp14:anchorId="64724F67" wp14:editId="1811B407">
+            <wp:extent cx="3095625" cy="2905125"/>
+            <wp:effectExtent l="0" t="0" r="9525" b="9525"/>
+            <wp:docPr id="1123145442" name="Picture 7" descr="Zig-Zag Pattern"/>
+            <wp:cNvGraphicFramePr>
+              <a:graphicFrameLocks xmlns:a="http://schemas.openxmlformats.org/drawingml/2006/main" noChangeAspect="1"/>
+            </wp:cNvGraphicFramePr>
+            <a:graphic xmlns:a="http://schemas.openxmlformats.org/drawingml/2006/main">
+              <a:graphicData uri="http://schemas.openxmlformats.org/drawingml/2006/picture">
+                <pic:pic xmlns:pic="http://schemas.openxmlformats.org/drawingml/2006/picture">
+                  <pic:nvPicPr>
+                    <pic:cNvPr id="0" name="Picture 33" descr="Zig-Zag Pattern"/>
+                    <pic:cNvPicPr>
+                      <a:picLocks noChangeAspect="1" noChangeArrowheads="1"/>
+                    </pic:cNvPicPr>
+                  </pic:nvPicPr>
+                  <pic:blipFill>
+                    <a:blip r:embed="rId10">
+                      <a:extLst>
+                        <a:ext uri="{28A0092B-C50C-407E-A947-70E740481C1C}">
+                          <a14:useLocalDpi xmlns:a14="http://schemas.microsoft.com/office/drawing/2010/main" val="0"/>
+                        </a:ext>
+                      </a:extLst>
+                    </a:blip>
+                    <a:srcRect/>
+                    <a:stretch>
+                      <a:fillRect/>
+                    </a:stretch>
+                  </pic:blipFill>
+                  <pic:spPr bwMode="auto">
+                    <a:xfrm>
+                      <a:off x="0" y="0"/>
+                      <a:ext cx="3095625" cy="2905125"/>
+                    </a:xfrm>
+                    <a:prstGeom prst="rect">
+                      <a:avLst/>
+                    </a:prstGeom>
+                    <a:noFill/>
+                    <a:ln>
+                      <a:noFill/>
+                    </a:ln>
+                  </pic:spPr>
+                </pic:pic>
+              </a:graphicData>
+            </a:graphic>
+          </wp:inline>
+        </w:drawing>
+      </w:r>
+    </w:p>
+    <w:p>
+      <w:pPr>
+        <w:spacing w:after="0" w:line="240" w:lineRule="auto"/>
+        <w:ind w:firstLine="0"/>
+        <w:jc w:val="center"/>
+        <w:rPr>
+          <w:sz w:val="16"/>
+          <w:szCs w:val="16"/>
+        </w:rPr>
+      </w:pPr>
+      <w:r>
+        <w:rPr>
+          <w:sz w:val="16"/>
+          <w:szCs w:val="16"/>
+        </w:rPr>
+        <w:t xml:space="preserve">Ordinea de parcurgere a </w:t>
+      </w:r>
+      <w:proofErr w:type="spellStart"/>
+      <w:r>
+        <w:rPr>
+          <w:sz w:val="16"/>
+          <w:szCs w:val="16"/>
+        </w:rPr>
+        <w:t>bloculului</w:t>
+      </w:r>
+      <w:proofErr w:type="spellEnd"/>
+      <w:r>
+        <w:rPr>
+          <w:sz w:val="16"/>
+          <w:szCs w:val="16"/>
+        </w:rPr>
+        <w:t xml:space="preserve"> cuantizat.</w:t>
+      </w:r>
+    </w:p>
+    <w:p>
+      <w:pPr>
+        <w:spacing w:after="0" w:line="240" w:lineRule="auto"/>
+        <w:ind w:firstLine="0"/>
+        <w:jc w:val="center"/>
+        <w:rPr>
+          <w:sz w:val="16"/>
+          <w:szCs w:val="16"/>
+        </w:rPr>
+      </w:pPr>
+      <w:r>
+        <w:rPr>
+          <w:sz w:val="16"/>
+          <w:szCs w:val="16"/>
+        </w:rPr>
+        <w:t xml:space="preserve">Sursa: </w:t>
+      </w:r>
+      <w:r>
+        <w:rPr>
+          <w:sz w:val="16"/>
+          <w:szCs w:val="16"/>
+        </w:rPr>
+        <w:t>https://www.baeldung.com/cs/jpeg-compression</w:t>
+      </w:r>
+    </w:p>
+    <w:p/>
+    <w:p/>
     <w:p>
       <w:pPr>
         <w:pStyle w:val="Subtitle"/>
@@ -2337,12 +4836,698 @@
         <w:t xml:space="preserve"> prin aplicarea algoritmului invers(decompresie).</w:t>
       </w:r>
     </w:p>
+    <w:p>
+      <w:r>
+        <w:t xml:space="preserve">Pentru ca </w:t>
+      </w:r>
+      <w:proofErr w:type="spellStart"/>
+      <w:r>
+        <w:t>fisierul</w:t>
+      </w:r>
+      <w:proofErr w:type="spellEnd"/>
+      <w:r>
+        <w:t xml:space="preserve"> sa se </w:t>
+      </w:r>
+      <w:proofErr w:type="spellStart"/>
+      <w:r>
+        <w:t>poata</w:t>
+      </w:r>
+      <w:proofErr w:type="spellEnd"/>
+      <w:r>
+        <w:t xml:space="preserve"> </w:t>
+      </w:r>
+      <w:proofErr w:type="spellStart"/>
+      <w:r>
+        <w:t>citeasca</w:t>
+      </w:r>
+      <w:proofErr w:type="spellEnd"/>
+      <w:r>
+        <w:t xml:space="preserve"> corect, trebuie incluse toate </w:t>
+      </w:r>
+      <w:r>
+        <w:t xml:space="preserve">datele externe folosite, cum ar fi tabele de cuantizare, tabele de decodare </w:t>
+      </w:r>
+      <w:proofErr w:type="spellStart"/>
+      <w:r>
+        <w:t>huffman</w:t>
+      </w:r>
+      <w:proofErr w:type="spellEnd"/>
+      <w:r>
+        <w:t>, etc.</w:t>
+      </w:r>
+    </w:p>
+    <w:p>
+      <w:r>
+        <w:t xml:space="preserve">In standardul JPEG, </w:t>
+      </w:r>
+      <w:proofErr w:type="spellStart"/>
+      <w:r>
+        <w:t>urmatoarele</w:t>
+      </w:r>
+      <w:proofErr w:type="spellEnd"/>
+      <w:r>
+        <w:t xml:space="preserve"> </w:t>
+      </w:r>
+      <w:proofErr w:type="spellStart"/>
+      <w:r>
+        <w:t>campuri</w:t>
+      </w:r>
+      <w:proofErr w:type="spellEnd"/>
+      <w:r>
+        <w:t xml:space="preserve"> sunt necesare:</w:t>
+      </w:r>
+    </w:p>
+    <w:p>
+      <w:pPr>
+        <w:pStyle w:val="ListParagraph"/>
+        <w:numPr>
+          <w:ilvl w:val="0"/>
+          <w:numId w:val="3"/>
+        </w:numPr>
+      </w:pPr>
+      <w:proofErr w:type="spellStart"/>
+      <w:r>
+        <w:lastRenderedPageBreak/>
+        <w:t>Headerul</w:t>
+      </w:r>
+      <w:proofErr w:type="spellEnd"/>
+      <w:r>
+        <w:t xml:space="preserve"> JPEG(valoare magic</w:t>
+      </w:r>
+      <w:r>
+        <w:t xml:space="preserve">, </w:t>
+      </w:r>
+      <w:r>
+        <w:t>depinde de versiune, cel mai comun 0xFFD8)</w:t>
+      </w:r>
+    </w:p>
+    <w:p>
+      <w:pPr>
+        <w:pStyle w:val="ListParagraph"/>
+        <w:numPr>
+          <w:ilvl w:val="0"/>
+          <w:numId w:val="3"/>
+        </w:numPr>
+      </w:pPr>
+      <w:r>
+        <w:rPr>
+          <w:vanish/>
+        </w:rPr>
+        <w:t>ead</w:t>
+      </w:r>
+      <w:r>
+        <w:t>Tabele de cuantizare</w:t>
+      </w:r>
+    </w:p>
+    <w:p>
+      <w:pPr>
+        <w:pStyle w:val="ListParagraph"/>
+        <w:numPr>
+          <w:ilvl w:val="1"/>
+          <w:numId w:val="3"/>
+        </w:numPr>
+      </w:pPr>
+      <w:proofErr w:type="spellStart"/>
+      <w:r>
+        <w:t>Header</w:t>
+      </w:r>
+      <w:proofErr w:type="spellEnd"/>
+      <w:r>
+        <w:t xml:space="preserve"> </w:t>
+      </w:r>
+      <w:proofErr w:type="spellStart"/>
+      <w:r>
+        <w:t>sectiune</w:t>
+      </w:r>
+      <w:proofErr w:type="spellEnd"/>
+      <w:r>
+        <w:t>: 0x</w:t>
+      </w:r>
+      <w:r>
+        <w:t>FFDB0043</w:t>
+      </w:r>
+    </w:p>
+    <w:p>
+      <w:pPr>
+        <w:pStyle w:val="ListParagraph"/>
+        <w:numPr>
+          <w:ilvl w:val="1"/>
+          <w:numId w:val="3"/>
+        </w:numPr>
+      </w:pPr>
+      <w:r>
+        <w:t>Tabelele de cuantizare pentru Y si C</w:t>
+      </w:r>
+      <w:r>
+        <w:tab/>
+      </w:r>
+    </w:p>
+    <w:p>
+      <w:pPr>
+        <w:pStyle w:val="ListParagraph"/>
+        <w:numPr>
+          <w:ilvl w:val="0"/>
+          <w:numId w:val="3"/>
+        </w:numPr>
+      </w:pPr>
+      <w:proofErr w:type="spellStart"/>
+      <w:r>
+        <w:t>Informatii</w:t>
+      </w:r>
+      <w:proofErr w:type="spellEnd"/>
+      <w:r>
+        <w:t xml:space="preserve"> despre </w:t>
+      </w:r>
+      <w:r>
+        <w:t>imagine</w:t>
+      </w:r>
+      <w:r>
+        <w:t>, printre care avem</w:t>
+      </w:r>
+    </w:p>
+    <w:p>
+      <w:pPr>
+        <w:pStyle w:val="ListParagraph"/>
+        <w:numPr>
+          <w:ilvl w:val="1"/>
+          <w:numId w:val="3"/>
+        </w:numPr>
+      </w:pPr>
+      <w:proofErr w:type="spellStart"/>
+      <w:r>
+        <w:t>Header</w:t>
+      </w:r>
+      <w:proofErr w:type="spellEnd"/>
+      <w:r>
+        <w:t xml:space="preserve"> </w:t>
+      </w:r>
+      <w:proofErr w:type="spellStart"/>
+      <w:r>
+        <w:t>sectiune</w:t>
+      </w:r>
+      <w:proofErr w:type="spellEnd"/>
+      <w:r>
+        <w:t>: 0xFFC00011</w:t>
+      </w:r>
+    </w:p>
+    <w:p>
+      <w:pPr>
+        <w:pStyle w:val="ListParagraph"/>
+        <w:numPr>
+          <w:ilvl w:val="1"/>
+          <w:numId w:val="3"/>
+        </w:numPr>
+      </w:pPr>
+      <w:r>
+        <w:t>Precizie(</w:t>
+      </w:r>
+      <w:proofErr w:type="spellStart"/>
+      <w:r>
+        <w:t>numar</w:t>
+      </w:r>
+      <w:proofErr w:type="spellEnd"/>
+      <w:r>
+        <w:t xml:space="preserve"> de </w:t>
+      </w:r>
+      <w:proofErr w:type="spellStart"/>
+      <w:r>
+        <w:t>biti</w:t>
+      </w:r>
+      <w:proofErr w:type="spellEnd"/>
+      <w:r>
+        <w:t>): 0x08</w:t>
+      </w:r>
+      <w:r>
+        <w:t xml:space="preserve"> pentru 8 </w:t>
+      </w:r>
+      <w:proofErr w:type="spellStart"/>
+      <w:r>
+        <w:t>biti</w:t>
+      </w:r>
+      <w:proofErr w:type="spellEnd"/>
+    </w:p>
+    <w:p>
+      <w:pPr>
+        <w:pStyle w:val="ListParagraph"/>
+        <w:numPr>
+          <w:ilvl w:val="1"/>
+          <w:numId w:val="3"/>
+        </w:numPr>
+      </w:pPr>
+      <w:proofErr w:type="spellStart"/>
+      <w:r>
+        <w:t>Inaltimea</w:t>
+      </w:r>
+      <w:proofErr w:type="spellEnd"/>
+      <w:r>
+        <w:t xml:space="preserve"> imaginii</w:t>
+      </w:r>
+    </w:p>
+    <w:p>
+      <w:pPr>
+        <w:pStyle w:val="ListParagraph"/>
+        <w:numPr>
+          <w:ilvl w:val="1"/>
+          <w:numId w:val="3"/>
+        </w:numPr>
+      </w:pPr>
+      <w:proofErr w:type="spellStart"/>
+      <w:r>
+        <w:t>Latimea</w:t>
+      </w:r>
+      <w:proofErr w:type="spellEnd"/>
+      <w:r>
+        <w:t xml:space="preserve"> Imaginii</w:t>
+      </w:r>
+    </w:p>
+    <w:p>
+      <w:pPr>
+        <w:pStyle w:val="ListParagraph"/>
+        <w:numPr>
+          <w:ilvl w:val="1"/>
+          <w:numId w:val="3"/>
+        </w:numPr>
+      </w:pPr>
+      <w:proofErr w:type="spellStart"/>
+      <w:r>
+        <w:t>Numarul</w:t>
+      </w:r>
+      <w:proofErr w:type="spellEnd"/>
+      <w:r>
+        <w:t xml:space="preserve"> de canale(3 pentru </w:t>
+      </w:r>
+      <w:proofErr w:type="spellStart"/>
+      <w:r>
+        <w:t>YCbCr</w:t>
+      </w:r>
+      <w:proofErr w:type="spellEnd"/>
+      <w:r>
+        <w:t>): 0x03</w:t>
+      </w:r>
+    </w:p>
+    <w:p>
+      <w:pPr>
+        <w:pStyle w:val="ListParagraph"/>
+        <w:numPr>
+          <w:ilvl w:val="1"/>
+          <w:numId w:val="3"/>
+        </w:numPr>
+      </w:pPr>
+      <w:r>
+        <w:t>Date despre componenta 1(Y):</w:t>
+      </w:r>
+    </w:p>
+    <w:p>
+      <w:pPr>
+        <w:pStyle w:val="ListParagraph"/>
+        <w:numPr>
+          <w:ilvl w:val="2"/>
+          <w:numId w:val="3"/>
+        </w:numPr>
+      </w:pPr>
+      <w:r>
+        <w:t>ID:0x01</w:t>
+      </w:r>
+    </w:p>
+    <w:p>
+      <w:pPr>
+        <w:pStyle w:val="ListParagraph"/>
+        <w:numPr>
+          <w:ilvl w:val="2"/>
+          <w:numId w:val="3"/>
+        </w:numPr>
+      </w:pPr>
+      <w:r>
+        <w:t xml:space="preserve">Raport </w:t>
+      </w:r>
+      <w:proofErr w:type="spellStart"/>
+      <w:r>
+        <w:t>subsampling</w:t>
+      </w:r>
+      <w:proofErr w:type="spellEnd"/>
+    </w:p>
+    <w:p>
+      <w:pPr>
+        <w:pStyle w:val="ListParagraph"/>
+        <w:numPr>
+          <w:ilvl w:val="2"/>
+          <w:numId w:val="3"/>
+        </w:numPr>
+      </w:pPr>
+      <w:proofErr w:type="spellStart"/>
+      <w:r>
+        <w:t>Id</w:t>
+      </w:r>
+      <w:proofErr w:type="spellEnd"/>
+      <w:r>
+        <w:t xml:space="preserve"> tabel cuantizare</w:t>
+      </w:r>
+    </w:p>
+    <w:p>
+      <w:pPr>
+        <w:pStyle w:val="ListParagraph"/>
+        <w:numPr>
+          <w:ilvl w:val="1"/>
+          <w:numId w:val="3"/>
+        </w:numPr>
+      </w:pPr>
+      <w:r>
+        <w:t>Date despre componenta 2(</w:t>
+      </w:r>
+      <w:proofErr w:type="spellStart"/>
+      <w:r>
+        <w:t>Cb</w:t>
+      </w:r>
+      <w:proofErr w:type="spellEnd"/>
+      <w:r>
+        <w:t xml:space="preserve">), </w:t>
+      </w:r>
+      <w:proofErr w:type="spellStart"/>
+      <w:r>
+        <w:t>aceleasi</w:t>
+      </w:r>
+      <w:proofErr w:type="spellEnd"/>
+      <w:r>
+        <w:t xml:space="preserve"> ca despre componenta 1</w:t>
+      </w:r>
+    </w:p>
+    <w:p>
+      <w:pPr>
+        <w:pStyle w:val="ListParagraph"/>
+        <w:numPr>
+          <w:ilvl w:val="1"/>
+          <w:numId w:val="3"/>
+        </w:numPr>
+      </w:pPr>
+      <w:r>
+        <w:t xml:space="preserve">Date despre componenta 3(Cr), </w:t>
+      </w:r>
+      <w:proofErr w:type="spellStart"/>
+      <w:r>
+        <w:t>aceleasi</w:t>
+      </w:r>
+      <w:proofErr w:type="spellEnd"/>
+      <w:r>
+        <w:t xml:space="preserve"> ca despre componenta 1</w:t>
+      </w:r>
+    </w:p>
+    <w:p>
+      <w:pPr>
+        <w:pStyle w:val="ListParagraph"/>
+        <w:numPr>
+          <w:ilvl w:val="0"/>
+          <w:numId w:val="3"/>
+        </w:numPr>
+      </w:pPr>
+      <w:r>
+        <w:t xml:space="preserve">Tabele </w:t>
+      </w:r>
+      <w:proofErr w:type="spellStart"/>
+      <w:r>
+        <w:t>Huffman</w:t>
+      </w:r>
+      <w:proofErr w:type="spellEnd"/>
+      <w:r>
+        <w:t>:</w:t>
+      </w:r>
+    </w:p>
+    <w:p>
+      <w:pPr>
+        <w:pStyle w:val="ListParagraph"/>
+        <w:numPr>
+          <w:ilvl w:val="1"/>
+          <w:numId w:val="3"/>
+        </w:numPr>
+      </w:pPr>
+      <w:proofErr w:type="spellStart"/>
+      <w:r>
+        <w:t>Header</w:t>
+      </w:r>
+      <w:proofErr w:type="spellEnd"/>
+      <w:r>
+        <w:t xml:space="preserve"> </w:t>
+      </w:r>
+      <w:proofErr w:type="spellStart"/>
+      <w:r>
+        <w:t>sectiune</w:t>
+      </w:r>
+      <w:proofErr w:type="spellEnd"/>
+      <w:r>
+        <w:t>: 0xFFC4</w:t>
+      </w:r>
+    </w:p>
+    <w:p>
+      <w:pPr>
+        <w:pStyle w:val="ListParagraph"/>
+        <w:numPr>
+          <w:ilvl w:val="1"/>
+          <w:numId w:val="3"/>
+        </w:numPr>
+      </w:pPr>
+      <w:r>
+        <w:t>Tabelele in sine</w:t>
+      </w:r>
+    </w:p>
+    <w:p>
+      <w:pPr>
+        <w:pStyle w:val="ListParagraph"/>
+        <w:numPr>
+          <w:ilvl w:val="0"/>
+          <w:numId w:val="3"/>
+        </w:numPr>
+      </w:pPr>
+      <w:r>
+        <w:t>Detalii scanare:</w:t>
+      </w:r>
+    </w:p>
+    <w:p>
+      <w:pPr>
+        <w:pStyle w:val="ListParagraph"/>
+        <w:numPr>
+          <w:ilvl w:val="1"/>
+          <w:numId w:val="3"/>
+        </w:numPr>
+      </w:pPr>
+      <w:proofErr w:type="spellStart"/>
+      <w:r>
+        <w:t>Header</w:t>
+      </w:r>
+      <w:proofErr w:type="spellEnd"/>
+      <w:r>
+        <w:t xml:space="preserve"> </w:t>
+      </w:r>
+      <w:proofErr w:type="spellStart"/>
+      <w:r>
+        <w:t>sectiune</w:t>
+      </w:r>
+      <w:proofErr w:type="spellEnd"/>
+      <w:r>
+        <w:t>: 0xFFDA000C</w:t>
+      </w:r>
+    </w:p>
+    <w:p>
+      <w:pPr>
+        <w:pStyle w:val="ListParagraph"/>
+        <w:numPr>
+          <w:ilvl w:val="1"/>
+          <w:numId w:val="3"/>
+        </w:numPr>
+      </w:pPr>
+      <w:proofErr w:type="spellStart"/>
+      <w:r>
+        <w:t>Numar</w:t>
+      </w:r>
+      <w:proofErr w:type="spellEnd"/>
+      <w:r>
+        <w:t xml:space="preserve"> componente: 0x03</w:t>
+      </w:r>
+    </w:p>
+    <w:p>
+      <w:pPr>
+        <w:pStyle w:val="ListParagraph"/>
+        <w:numPr>
+          <w:ilvl w:val="1"/>
+          <w:numId w:val="3"/>
+        </w:numPr>
+      </w:pPr>
+      <w:r>
+        <w:t xml:space="preserve">Asociere componenta, tabel </w:t>
+      </w:r>
+      <w:proofErr w:type="spellStart"/>
+      <w:r>
+        <w:t>huffman</w:t>
+      </w:r>
+      <w:proofErr w:type="spellEnd"/>
+    </w:p>
+    <w:p>
+      <w:pPr>
+        <w:pStyle w:val="ListParagraph"/>
+        <w:numPr>
+          <w:ilvl w:val="2"/>
+          <w:numId w:val="3"/>
+        </w:numPr>
+      </w:pPr>
+      <w:r>
+        <w:t xml:space="preserve">0x01, 0x00 -&gt; Componenta 1 </w:t>
+      </w:r>
+      <w:proofErr w:type="spellStart"/>
+      <w:r>
+        <w:t>foloseste</w:t>
+      </w:r>
+      <w:proofErr w:type="spellEnd"/>
+      <w:r>
+        <w:t xml:space="preserve"> tabelul 0</w:t>
+      </w:r>
+    </w:p>
+    <w:p>
+      <w:pPr>
+        <w:pStyle w:val="ListParagraph"/>
+        <w:numPr>
+          <w:ilvl w:val="2"/>
+          <w:numId w:val="3"/>
+        </w:numPr>
+      </w:pPr>
+      <w:r>
+        <w:t>0x0</w:t>
+      </w:r>
+      <w:r>
+        <w:t>2</w:t>
+      </w:r>
+      <w:r>
+        <w:t>, 0x0</w:t>
+      </w:r>
+      <w:r>
+        <w:t>1</w:t>
+      </w:r>
+      <w:r>
+        <w:t xml:space="preserve"> -&gt; Componenta </w:t>
+      </w:r>
+      <w:r>
+        <w:t>2</w:t>
+      </w:r>
+      <w:r>
+        <w:t xml:space="preserve"> </w:t>
+      </w:r>
+      <w:proofErr w:type="spellStart"/>
+      <w:r>
+        <w:t>foloseste</w:t>
+      </w:r>
+      <w:proofErr w:type="spellEnd"/>
+      <w:r>
+        <w:t xml:space="preserve"> tabelul </w:t>
+      </w:r>
+      <w:r>
+        <w:t>1</w:t>
+      </w:r>
+    </w:p>
+    <w:p>
+      <w:pPr>
+        <w:pStyle w:val="ListParagraph"/>
+        <w:numPr>
+          <w:ilvl w:val="2"/>
+          <w:numId w:val="3"/>
+        </w:numPr>
+      </w:pPr>
+      <w:r>
+        <w:t>0x0</w:t>
+      </w:r>
+      <w:r>
+        <w:t>3</w:t>
+      </w:r>
+      <w:r>
+        <w:t>, 0x0</w:t>
+      </w:r>
+      <w:r>
+        <w:t>1</w:t>
+      </w:r>
+      <w:r>
+        <w:t xml:space="preserve"> -&gt; Componenta </w:t>
+      </w:r>
+      <w:r>
+        <w:t>3</w:t>
+      </w:r>
+      <w:r>
+        <w:t xml:space="preserve"> </w:t>
+      </w:r>
+      <w:proofErr w:type="spellStart"/>
+      <w:r>
+        <w:t>foloseste</w:t>
+      </w:r>
+      <w:proofErr w:type="spellEnd"/>
+      <w:r>
+        <w:t xml:space="preserve"> tabelul 1</w:t>
+      </w:r>
+    </w:p>
+    <w:p>
+      <w:pPr>
+        <w:pStyle w:val="ListParagraph"/>
+        <w:numPr>
+          <w:ilvl w:val="0"/>
+          <w:numId w:val="3"/>
+        </w:numPr>
+      </w:pPr>
+      <w:r>
+        <w:t xml:space="preserve">Datele </w:t>
+      </w:r>
+      <w:r>
+        <w:t xml:space="preserve">comprimate ale </w:t>
+      </w:r>
+      <w:r>
+        <w:t>imaginii</w:t>
+      </w:r>
+      <w:r>
+        <w:t>.</w:t>
+      </w:r>
+    </w:p>
+    <w:p>
+      <w:pPr>
+        <w:pStyle w:val="ListParagraph"/>
+        <w:numPr>
+          <w:ilvl w:val="0"/>
+          <w:numId w:val="3"/>
+        </w:numPr>
+      </w:pPr>
+      <w:r>
+        <w:t xml:space="preserve">Marker </w:t>
+      </w:r>
+      <w:proofErr w:type="spellStart"/>
+      <w:r>
+        <w:t>sfarsit</w:t>
+      </w:r>
+      <w:proofErr w:type="spellEnd"/>
+      <w:r>
+        <w:t xml:space="preserve"> </w:t>
+      </w:r>
+      <w:proofErr w:type="spellStart"/>
+      <w:r>
+        <w:t>fisier</w:t>
+      </w:r>
+      <w:proofErr w:type="spellEnd"/>
+      <w:r>
+        <w:t xml:space="preserve">: 0xFFD9 (pentru toate </w:t>
+      </w:r>
+      <w:proofErr w:type="spellStart"/>
+      <w:r>
+        <w:t>fisierele</w:t>
+      </w:r>
+      <w:proofErr w:type="spellEnd"/>
+      <w:r>
+        <w:t xml:space="preserve"> JPEG)</w:t>
+      </w:r>
+    </w:p>
+    <w:p/>
+    <w:p>
+      <w:pPr>
+        <w:ind w:left="11"/>
+      </w:pPr>
+    </w:p>
     <w:p/>
     <w:p/>
     <w:p/>
     <w:p/>
     <w:p/>
     <w:p/>
+    <w:p/>
     <w:p>
       <w:pPr>
         <w:ind w:left="11"/>
@@ -2361,6 +5546,7 @@
       </w:r>
     </w:p>
     <w:sectPr>
+      <w:footerReference w:type="default" r:id="rId11"/>
       <w:pgSz w:w="11906" w:h="16838"/>
       <w:pgMar w:top="1440" w:right="1440" w:bottom="1440" w:left="1440" w:header="708" w:footer="708" w:gutter="0"/>
       <w:cols w:space="708"/>
@@ -2395,6 +5581,59 @@
 </w:endnotes>
 </file>
 
+<file path=word/footer1.xml><?xml version="1.0" encoding="utf-8"?>
+<w:ftr xmlns:wpc="http://schemas.microsoft.com/office/word/2010/wordprocessingCanvas" xmlns:cx="http://schemas.microsoft.com/office/drawing/2014/chartex" xmlns:cx1="http://schemas.microsoft.com/office/drawing/2015/9/8/chartex" xmlns:cx2="http://schemas.microsoft.com/office/drawing/2015/10/21/chartex" xmlns:cx3="http://schemas.microsoft.com/office/drawing/2016/5/9/chartex" xmlns:cx4="http://schemas.microsoft.com/office/drawing/2016/5/10/chartex" xmlns:cx5="http://schemas.microsoft.com/office/drawing/2016/5/11/chartex" xmlns:cx6="http://schemas.microsoft.com/office/drawing/2016/5/12/chartex" xmlns:cx7="http://schemas.microsoft.com/office/drawing/2016/5/13/chartex" xmlns:cx8="http://schemas.microsoft.com/office/drawing/2016/5/14/chartex" xmlns:mc="http://schemas.openxmlformats.org/markup-compatibility/2006" xmlns:aink="http://schemas.microsoft.com/office/drawing/2016/ink" xmlns:am3d="http://schemas.microsoft.com/office/drawing/2017/model3d" xmlns:o="urn:schemas-microsoft-com:office:office" xmlns:oel="http://schemas.microsoft.com/office/2019/extlst" xmlns:r="http://schemas.openxmlformats.org/officeDocument/2006/relationships" xmlns:m="http://schemas.openxmlformats.org/officeDocument/2006/math" xmlns:v="urn:schemas-microsoft-com:vml" xmlns:wp14="http://schemas.microsoft.com/office/word/2010/wordprocessingDrawing" xmlns:wp="http://schemas.openxmlformats.org/drawingml/2006/wordprocessingDrawing" xmlns:w10="urn:schemas-microsoft-com:office:word" xmlns:w="http://schemas.openxmlformats.org/wordprocessingml/2006/main" xmlns:w14="http://schemas.microsoft.com/office/word/2010/wordml" xmlns:w15="http://schemas.microsoft.com/office/word/2012/wordml" xmlns:w16cex="http://schemas.microsoft.com/office/word/2018/wordml/cex" xmlns:w16cid="http://schemas.microsoft.com/office/word/2016/wordml/cid" xmlns:w16="http://schemas.microsoft.com/office/word/2018/wordml" xmlns:w16du="http://schemas.microsoft.com/office/word/2023/wordml/word16du" xmlns:w16sdtdh="http://schemas.microsoft.com/office/word/2020/wordml/sdtdatahash" xmlns:w16sdtfl="http://schemas.microsoft.com/office/word/2024/wordml/sdtformatlock" xmlns:w16se="http://schemas.microsoft.com/office/word/2015/wordml/symex" xmlns:wpg="http://schemas.microsoft.com/office/word/2010/wordprocessingGroup" xmlns:wpi="http://schemas.microsoft.com/office/word/2010/wordprocessingInk" xmlns:wne="http://schemas.microsoft.com/office/word/2006/wordml" xmlns:wps="http://schemas.microsoft.com/office/word/2010/wordprocessingShape" mc:Ignorable="w14 w15 w16se w16cid w16 w16cex w16sdtdh w16sdtfl w16du wp14">
+  <w:sdt>
+    <w:sdtPr>
+      <w:id w:val="-897670977"/>
+      <w:docPartObj>
+        <w:docPartGallery w:val="Page Numbers (Bottom of Page)"/>
+        <w:docPartUnique/>
+      </w:docPartObj>
+    </w:sdtPr>
+    <w:sdtEndPr>
+      <w:rPr>
+        <w:noProof/>
+      </w:rPr>
+    </w:sdtEndPr>
+    <w:sdtContent>
+      <w:p>
+        <w:pPr>
+          <w:pStyle w:val="Footer"/>
+          <w:jc w:val="center"/>
+        </w:pPr>
+        <w:r>
+          <w:fldChar w:fldCharType="begin"/>
+        </w:r>
+        <w:r>
+          <w:instrText xml:space="preserve"> PAGE   \* MERGEFORMAT </w:instrText>
+        </w:r>
+        <w:r>
+          <w:fldChar w:fldCharType="separate"/>
+        </w:r>
+        <w:r>
+          <w:rPr>
+            <w:noProof/>
+          </w:rPr>
+          <w:t>2</w:t>
+        </w:r>
+        <w:r>
+          <w:rPr>
+            <w:noProof/>
+          </w:rPr>
+          <w:fldChar w:fldCharType="end"/>
+        </w:r>
+      </w:p>
+    </w:sdtContent>
+  </w:sdt>
+  <w:p>
+    <w:pPr>
+      <w:pStyle w:val="Footer"/>
+    </w:pPr>
+  </w:p>
+</w:ftr>
+</file>
+
 <file path=word/footnotes.xml><?xml version="1.0" encoding="utf-8"?>
 <w:footnotes xmlns:wpc="http://schemas.microsoft.com/office/word/2010/wordprocessingCanvas" xmlns:cx="http://schemas.microsoft.com/office/drawing/2014/chartex" xmlns:cx1="http://schemas.microsoft.com/office/drawing/2015/9/8/chartex" xmlns:cx2="http://schemas.microsoft.com/office/drawing/2015/10/21/chartex" xmlns:cx3="http://schemas.microsoft.com/office/drawing/2016/5/9/chartex" xmlns:cx4="http://schemas.microsoft.com/office/drawing/2016/5/10/chartex" xmlns:cx5="http://schemas.microsoft.com/office/drawing/2016/5/11/chartex" xmlns:cx6="http://schemas.microsoft.com/office/drawing/2016/5/12/chartex" xmlns:cx7="http://schemas.microsoft.com/office/drawing/2016/5/13/chartex" xmlns:cx8="http://schemas.microsoft.com/office/drawing/2016/5/14/chartex" xmlns:mc="http://schemas.openxmlformats.org/markup-compatibility/2006" xmlns:aink="http://schemas.microsoft.com/office/drawing/2016/ink" xmlns:am3d="http://schemas.microsoft.com/office/drawing/2017/model3d" xmlns:o="urn:schemas-microsoft-com:office:office" xmlns:oel="http://schemas.microsoft.com/office/2019/extlst" xmlns:r="http://schemas.openxmlformats.org/officeDocument/2006/relationships" xmlns:m="http://schemas.openxmlformats.org/officeDocument/2006/math" xmlns:v="urn:schemas-microsoft-com:vml" xmlns:wp14="http://schemas.microsoft.com/office/word/2010/wordprocessingDrawing" xmlns:wp="http://schemas.openxmlformats.org/drawingml/2006/wordprocessingDrawing" xmlns:w10="urn:schemas-microsoft-com:office:word" xmlns:w="http://schemas.openxmlformats.org/wordprocessingml/2006/main" xmlns:w14="http://schemas.microsoft.com/office/word/2010/wordml" xmlns:w15="http://schemas.microsoft.com/office/word/2012/wordml" xmlns:w16cex="http://schemas.microsoft.com/office/word/2018/wordml/cex" xmlns:w16cid="http://schemas.microsoft.com/office/word/2016/wordml/cid" xmlns:w16="http://schemas.microsoft.com/office/word/2018/wordml" xmlns:w16du="http://schemas.microsoft.com/office/word/2023/wordml/word16du" xmlns:w16sdtdh="http://schemas.microsoft.com/office/word/2020/wordml/sdtdatahash" xmlns:w16sdtfl="http://schemas.microsoft.com/office/word/2024/wordml/sdtformatlock" xmlns:w16se="http://schemas.microsoft.com/office/word/2015/wordml/symex" xmlns:wpg="http://schemas.microsoft.com/office/word/2010/wordprocessingGroup" xmlns:wpi="http://schemas.microsoft.com/office/word/2010/wordprocessingInk" xmlns:wne="http://schemas.microsoft.com/office/word/2006/wordml" xmlns:wps="http://schemas.microsoft.com/office/word/2010/wordprocessingShape" mc:Ignorable="w14 w15 w16se w16cid w16 w16cex w16sdtdh w16sdtfl w16du wp14">
   <w:footnote w:type="separator" w:id="-1">
@@ -2423,6 +5662,92 @@
 <file path=word/numbering.xml><?xml version="1.0" encoding="utf-8"?>
 <w:numbering xmlns:wpc="http://schemas.microsoft.com/office/word/2010/wordprocessingCanvas" xmlns:cx="http://schemas.microsoft.com/office/drawing/2014/chartex" xmlns:cx1="http://schemas.microsoft.com/office/drawing/2015/9/8/chartex" xmlns:cx2="http://schemas.microsoft.com/office/drawing/2015/10/21/chartex" xmlns:cx3="http://schemas.microsoft.com/office/drawing/2016/5/9/chartex" xmlns:cx4="http://schemas.microsoft.com/office/drawing/2016/5/10/chartex" xmlns:cx5="http://schemas.microsoft.com/office/drawing/2016/5/11/chartex" xmlns:cx6="http://schemas.microsoft.com/office/drawing/2016/5/12/chartex" xmlns:cx7="http://schemas.microsoft.com/office/drawing/2016/5/13/chartex" xmlns:cx8="http://schemas.microsoft.com/office/drawing/2016/5/14/chartex" xmlns:mc="http://schemas.openxmlformats.org/markup-compatibility/2006" xmlns:aink="http://schemas.microsoft.com/office/drawing/2016/ink" xmlns:am3d="http://schemas.microsoft.com/office/drawing/2017/model3d" xmlns:o="urn:schemas-microsoft-com:office:office" xmlns:oel="http://schemas.microsoft.com/office/2019/extlst" xmlns:r="http://schemas.openxmlformats.org/officeDocument/2006/relationships" xmlns:m="http://schemas.openxmlformats.org/officeDocument/2006/math" xmlns:v="urn:schemas-microsoft-com:vml" xmlns:wp14="http://schemas.microsoft.com/office/word/2010/wordprocessingDrawing" xmlns:wp="http://schemas.openxmlformats.org/drawingml/2006/wordprocessingDrawing" xmlns:w10="urn:schemas-microsoft-com:office:word" xmlns:w="http://schemas.openxmlformats.org/wordprocessingml/2006/main" xmlns:w14="http://schemas.microsoft.com/office/word/2010/wordml" xmlns:w15="http://schemas.microsoft.com/office/word/2012/wordml" xmlns:w16cex="http://schemas.microsoft.com/office/word/2018/wordml/cex" xmlns:w16cid="http://schemas.microsoft.com/office/word/2016/wordml/cid" xmlns:w16="http://schemas.microsoft.com/office/word/2018/wordml" xmlns:w16du="http://schemas.microsoft.com/office/word/2023/wordml/word16du" xmlns:w16sdtdh="http://schemas.microsoft.com/office/word/2020/wordml/sdtdatahash" xmlns:w16sdtfl="http://schemas.microsoft.com/office/word/2024/wordml/sdtformatlock" xmlns:w16se="http://schemas.microsoft.com/office/word/2015/wordml/symex" xmlns:wpg="http://schemas.microsoft.com/office/word/2010/wordprocessingGroup" xmlns:wpi="http://schemas.microsoft.com/office/word/2010/wordprocessingInk" xmlns:wne="http://schemas.microsoft.com/office/word/2006/wordml" xmlns:wps="http://schemas.microsoft.com/office/word/2010/wordprocessingShape" mc:Ignorable="w14 w15 w16se w16cid w16 w16cex w16sdtdh w16sdtfl w16du wp14">
   <w:abstractNum w:abstractNumId="0" w15:restartNumberingAfterBreak="0">
+    <w:nsid w:val="063A0085"/>
+    <w:multiLevelType w:val="hybridMultilevel"/>
+    <w:tmpl w:val="3C20F430"/>
+    <w:lvl w:ilvl="0" w:tplc="0809000F">
+      <w:start w:val="1"/>
+      <w:numFmt w:val="decimal"/>
+      <w:lvlText w:val="%1."/>
+      <w:lvlJc w:val="left"/>
+      <w:pPr>
+        <w:ind w:left="1429" w:hanging="360"/>
+      </w:pPr>
+    </w:lvl>
+    <w:lvl w:ilvl="1" w:tplc="08090019">
+      <w:start w:val="1"/>
+      <w:numFmt w:val="lowerLetter"/>
+      <w:lvlText w:val="%2."/>
+      <w:lvlJc w:val="left"/>
+      <w:pPr>
+        <w:ind w:left="2149" w:hanging="360"/>
+      </w:pPr>
+    </w:lvl>
+    <w:lvl w:ilvl="2" w:tplc="0809001B">
+      <w:start w:val="1"/>
+      <w:numFmt w:val="lowerRoman"/>
+      <w:lvlText w:val="%3."/>
+      <w:lvlJc w:val="right"/>
+      <w:pPr>
+        <w:ind w:left="2869" w:hanging="180"/>
+      </w:pPr>
+    </w:lvl>
+    <w:lvl w:ilvl="3" w:tplc="0809000F" w:tentative="1">
+      <w:start w:val="1"/>
+      <w:numFmt w:val="decimal"/>
+      <w:lvlText w:val="%4."/>
+      <w:lvlJc w:val="left"/>
+      <w:pPr>
+        <w:ind w:left="3589" w:hanging="360"/>
+      </w:pPr>
+    </w:lvl>
+    <w:lvl w:ilvl="4" w:tplc="08090019" w:tentative="1">
+      <w:start w:val="1"/>
+      <w:numFmt w:val="lowerLetter"/>
+      <w:lvlText w:val="%5."/>
+      <w:lvlJc w:val="left"/>
+      <w:pPr>
+        <w:ind w:left="4309" w:hanging="360"/>
+      </w:pPr>
+    </w:lvl>
+    <w:lvl w:ilvl="5" w:tplc="0809001B" w:tentative="1">
+      <w:start w:val="1"/>
+      <w:numFmt w:val="lowerRoman"/>
+      <w:lvlText w:val="%6."/>
+      <w:lvlJc w:val="right"/>
+      <w:pPr>
+        <w:ind w:left="5029" w:hanging="180"/>
+      </w:pPr>
+    </w:lvl>
+    <w:lvl w:ilvl="6" w:tplc="0809000F" w:tentative="1">
+      <w:start w:val="1"/>
+      <w:numFmt w:val="decimal"/>
+      <w:lvlText w:val="%7."/>
+      <w:lvlJc w:val="left"/>
+      <w:pPr>
+        <w:ind w:left="5749" w:hanging="360"/>
+      </w:pPr>
+    </w:lvl>
+    <w:lvl w:ilvl="7" w:tplc="08090019" w:tentative="1">
+      <w:start w:val="1"/>
+      <w:numFmt w:val="lowerLetter"/>
+      <w:lvlText w:val="%8."/>
+      <w:lvlJc w:val="left"/>
+      <w:pPr>
+        <w:ind w:left="6469" w:hanging="360"/>
+      </w:pPr>
+    </w:lvl>
+    <w:lvl w:ilvl="8" w:tplc="0809001B" w:tentative="1">
+      <w:start w:val="1"/>
+      <w:numFmt w:val="lowerRoman"/>
+      <w:lvlText w:val="%9."/>
+      <w:lvlJc w:val="right"/>
+      <w:pPr>
+        <w:ind w:left="7189" w:hanging="180"/>
+      </w:pPr>
+    </w:lvl>
+  </w:abstractNum>
+  <w:abstractNum w:abstractNumId="1" w15:restartNumberingAfterBreak="0">
     <w:nsid w:val="12A74B05"/>
     <w:multiLevelType w:val="hybridMultilevel"/>
     <w:tmpl w:val="887A400A"/>
@@ -2511,7 +5836,7 @@
       </w:pPr>
     </w:lvl>
   </w:abstractNum>
-  <w:abstractNum w:abstractNumId="1" w15:restartNumberingAfterBreak="0">
+  <w:abstractNum w:abstractNumId="2" w15:restartNumberingAfterBreak="0">
     <w:nsid w:val="1FB35302"/>
     <w:multiLevelType w:val="hybridMultilevel"/>
     <w:tmpl w:val="63B4763C"/>
@@ -2625,10 +5950,13 @@
     </w:lvl>
   </w:abstractNum>
   <w:num w:numId="1" w16cid:durableId="617688527">
-    <w:abstractNumId w:val="0"/>
+    <w:abstractNumId w:val="1"/>
   </w:num>
   <w:num w:numId="2" w16cid:durableId="516312119">
-    <w:abstractNumId w:val="1"/>
+    <w:abstractNumId w:val="2"/>
+  </w:num>
+  <w:num w:numId="3" w16cid:durableId="1140533977">
+    <w:abstractNumId w:val="0"/>
   </w:num>
 </w:numbering>
 </file>
@@ -3245,7 +6573,6 @@
   <w:style w:type="character" w:default="1" w:styleId="DefaultParagraphFont">
     <w:name w:val="Default Paragraph Font"/>
     <w:uiPriority w:val="1"/>
-    <w:semiHidden/>
     <w:unhideWhenUsed/>
   </w:style>
   <w:style w:type="table" w:default="1" w:styleId="TableNormal">
@@ -3671,6 +6998,25 @@
       <w:lang w:val="ro-RO"/>
     </w:rPr>
   </w:style>
+  <w:style w:type="table" w:styleId="TableGrid">
+    <w:name w:val="Table Grid"/>
+    <w:basedOn w:val="TableNormal"/>
+    <w:uiPriority w:val="39"/>
+    <w:rsid w:val="00CF4D7B"/>
+    <w:pPr>
+      <w:spacing w:after="0" w:line="240" w:lineRule="auto"/>
+    </w:pPr>
+    <w:tblPr>
+      <w:tblBorders>
+        <w:top w:val="single" w:sz="4" w:space="0" w:color="auto"/>
+        <w:left w:val="single" w:sz="4" w:space="0" w:color="auto"/>
+        <w:bottom w:val="single" w:sz="4" w:space="0" w:color="auto"/>
+        <w:right w:val="single" w:sz="4" w:space="0" w:color="auto"/>
+        <w:insideH w:val="single" w:sz="4" w:space="0" w:color="auto"/>
+        <w:insideV w:val="single" w:sz="4" w:space="0" w:color="auto"/>
+      </w:tblBorders>
+    </w:tblPr>
+  </w:style>
 </w:styles>
 </file>
 

</xml_diff>

<commit_message>
Fixed quantization matrices and moved into dct.cpp
</commit_message>
<xml_diff>
--- a/Documentatie/IMAGE PROCESSING PROJECT PROPOSAL.docx
+++ b/Documentatie/IMAGE PROCESSING PROJECT PROPOSAL.docx
@@ -3887,10 +3887,7 @@
               <w:ind w:firstLine="0"/>
             </w:pPr>
             <w:r>
-              <w:t>2</w:t>
-            </w:r>
-            <w:r>
-              <w:t>5</w:t>
+              <w:t>25</w:t>
             </w:r>
           </w:p>
         </w:tc>
@@ -4351,6 +4348,7 @@
       <w:r>
         <w:rPr>
           <w:rFonts w:eastAsiaTheme="minorEastAsia"/>
+          <w:noProof/>
         </w:rPr>
         <w:drawing>
           <wp:inline distT="0" distB="0" distL="0" distR="0" wp14:anchorId="59B1BE38" wp14:editId="0406CBE4">
@@ -4716,14 +4714,7 @@
           <w:sz w:val="16"/>
           <w:szCs w:val="16"/>
         </w:rPr>
-        <w:t xml:space="preserve">Sursa: </w:t>
-      </w:r>
-      <w:r>
-        <w:rPr>
-          <w:sz w:val="16"/>
-          <w:szCs w:val="16"/>
-        </w:rPr>
-        <w:t>https://www.baeldung.com/cs/jpeg-compression</w:t>
+        <w:t>Sursa: https://www.baeldung.com/cs/jpeg-compression</w:t>
       </w:r>
     </w:p>
     <w:p/>
@@ -5388,25 +5379,13 @@
         </w:numPr>
       </w:pPr>
       <w:r>
-        <w:t>0x0</w:t>
-      </w:r>
-      <w:r>
-        <w:t>2</w:t>
-      </w:r>
-      <w:r>
-        <w:t>, 0x0</w:t>
+        <w:t>0x02, 0x0</w:t>
       </w:r>
       <w:r>
         <w:t>1</w:t>
       </w:r>
       <w:r>
-        <w:t xml:space="preserve"> -&gt; Componenta </w:t>
-      </w:r>
-      <w:r>
-        <w:t>2</w:t>
-      </w:r>
-      <w:r>
-        <w:t xml:space="preserve"> </w:t>
+        <w:t xml:space="preserve"> -&gt; Componenta 2 </w:t>
       </w:r>
       <w:proofErr w:type="spellStart"/>
       <w:r>
@@ -5441,13 +5420,7 @@
         <w:t>1</w:t>
       </w:r>
       <w:r>
-        <w:t xml:space="preserve"> -&gt; Componenta </w:t>
-      </w:r>
-      <w:r>
-        <w:t>3</w:t>
-      </w:r>
-      <w:r>
-        <w:t xml:space="preserve"> </w:t>
+        <w:t xml:space="preserve"> -&gt; Componenta 3 </w:t>
       </w:r>
       <w:proofErr w:type="spellStart"/>
       <w:r>
@@ -5513,6 +5486,9 @@
       <w:proofErr w:type="spellEnd"/>
       <w:r>
         <w:t xml:space="preserve"> JPEG)</w:t>
+      </w:r>
+      <w:r>
+        <w:tab/>
       </w:r>
     </w:p>
     <w:p/>
@@ -6573,6 +6549,7 @@
   <w:style w:type="character" w:default="1" w:styleId="DefaultParagraphFont">
     <w:name w:val="Default Paragraph Font"/>
     <w:uiPriority w:val="1"/>
+    <w:semiHidden/>
     <w:unhideWhenUsed/>
   </w:style>
   <w:style w:type="table" w:default="1" w:styleId="TableNormal">

</xml_diff>